<commit_message>
� Agrega documentación y notebooks de preprocesamiento
- Añade PDF de documentación técnica sobre modelos en SageMaker Canvas
- Incorpora dos visualizaciones de Data Wrangler (original y aumentada)
- Añade notebooks con preprocesamiento original y versión aumentada
- Modifica documentos de diseño y SMART para reflejar avances recientes
</commit_message>
<xml_diff>
--- a/docs/design.docx
+++ b/docs/design.docx
@@ -12,15 +12,6 @@
       </w:pPr>
       <w:r>
         <w:rPr>
-          <w:rFonts w:ascii="Segoe UI Emoji" w:hAnsi="Segoe UI Emoji" w:cs="Segoe UI Emoji"/>
-          <w:b/>
-          <w:bCs/>
-          <w:lang w:val="en-US"/>
-        </w:rPr>
-        <w:t>🏦</w:t>
-      </w:r>
-      <w:r>
-        <w:rPr>
           <w:b/>
           <w:bCs/>
           <w:lang w:val="es-ES"/>
@@ -66,7 +57,7 @@
           <w:lang w:val="en-US"/>
         </w:rPr>
         <w:pict w14:anchorId="00EE10CA">
-          <v:rect id="_x0000_i1097" style="width:0;height:1.5pt" o:hralign="center" o:hrstd="t" o:hr="t" fillcolor="#a0a0a0" stroked="f"/>
+          <v:rect id="_x0000_i1025" style="width:0;height:1.5pt" o:hralign="center" o:hrstd="t" o:hr="t" fillcolor="#a0a0a0" stroked="f"/>
         </w:pict>
       </w:r>
     </w:p>
@@ -80,15 +71,6 @@
       </w:pPr>
       <w:r>
         <w:rPr>
-          <w:rFonts w:ascii="Segoe UI Emoji" w:hAnsi="Segoe UI Emoji" w:cs="Segoe UI Emoji"/>
-          <w:b/>
-          <w:bCs/>
-          <w:lang w:val="en-US"/>
-        </w:rPr>
-        <w:t>📋</w:t>
-      </w:r>
-      <w:r>
-        <w:rPr>
           <w:b/>
           <w:bCs/>
           <w:lang w:val="es-ES"/>
@@ -134,7 +116,7 @@
           <w:lang w:val="en-US"/>
         </w:rPr>
         <w:pict w14:anchorId="4806D047">
-          <v:rect id="_x0000_i1098" style="width:0;height:1.5pt" o:hralign="center" o:hrstd="t" o:hr="t" fillcolor="#a0a0a0" stroked="f"/>
+          <v:rect id="_x0000_i1026" style="width:0;height:1.5pt" o:hralign="center" o:hrstd="t" o:hr="t" fillcolor="#a0a0a0" stroked="f"/>
         </w:pict>
       </w:r>
     </w:p>
@@ -146,15 +128,6 @@
           <w:lang w:val="es-ES"/>
         </w:rPr>
       </w:pPr>
-      <w:r>
-        <w:rPr>
-          <w:rFonts w:ascii="Segoe UI Emoji" w:hAnsi="Segoe UI Emoji" w:cs="Segoe UI Emoji"/>
-          <w:b/>
-          <w:bCs/>
-          <w:lang w:val="en-US"/>
-        </w:rPr>
-        <w:t>🎯</w:t>
-      </w:r>
       <w:r>
         <w:rPr>
           <w:b/>
@@ -404,67 +377,16 @@
           <w:ilvl w:val="0"/>
           <w:numId w:val="2"/>
         </w:numPr>
-        <w:rPr>
-          <w:lang w:val="en-US"/>
-        </w:rPr>
-      </w:pPr>
-      <w:proofErr w:type="spellStart"/>
-      <w:r>
-        <w:rPr>
-          <w:b/>
-          <w:bCs/>
-          <w:lang w:val="en-US"/>
+      </w:pPr>
+      <w:r>
+        <w:rPr>
+          <w:b/>
+          <w:bCs/>
         </w:rPr>
         <w:t>Regulatorias</w:t>
       </w:r>
-      <w:proofErr w:type="spellEnd"/>
-      <w:r>
-        <w:rPr>
-          <w:lang w:val="en-US"/>
-        </w:rPr>
-        <w:t xml:space="preserve">: </w:t>
-      </w:r>
-      <w:proofErr w:type="spellStart"/>
-      <w:r>
-        <w:rPr>
-          <w:lang w:val="en-US"/>
-        </w:rPr>
-        <w:t>Cumplimiento</w:t>
-      </w:r>
-      <w:proofErr w:type="spellEnd"/>
-      <w:r>
-        <w:rPr>
-          <w:lang w:val="en-US"/>
-        </w:rPr>
-        <w:t xml:space="preserve"> PCI DSS, GDPR, </w:t>
-      </w:r>
-      <w:proofErr w:type="spellStart"/>
-      <w:r>
-        <w:rPr>
-          <w:lang w:val="en-US"/>
-        </w:rPr>
-        <w:t>normativas</w:t>
-      </w:r>
-      <w:proofErr w:type="spellEnd"/>
-      <w:r>
-        <w:rPr>
-          <w:lang w:val="en-US"/>
-        </w:rPr>
-        <w:t xml:space="preserve"> </w:t>
-      </w:r>
-      <w:proofErr w:type="spellStart"/>
-      <w:r>
-        <w:rPr>
-          <w:lang w:val="en-US"/>
-        </w:rPr>
-        <w:t>bancarias</w:t>
-      </w:r>
-      <w:proofErr w:type="spellEnd"/>
-      <w:r>
-        <w:rPr>
-          <w:lang w:val="en-US"/>
-        </w:rPr>
-        <w:t xml:space="preserve"> locales</w:t>
+      <w:r>
+        <w:t>: Cumplimiento PCI DSS, GDPR, normativas bancarias locales</w:t>
       </w:r>
     </w:p>
     <w:p>
@@ -595,7 +517,7 @@
           <w:lang w:val="en-US"/>
         </w:rPr>
         <w:pict w14:anchorId="487104CB">
-          <v:rect id="_x0000_i1099" style="width:0;height:1.5pt" o:hralign="center" o:hrstd="t" o:hr="t" fillcolor="#a0a0a0" stroked="f"/>
+          <v:rect id="_x0000_i1027" style="width:0;height:1.5pt" o:hralign="center" o:hrstd="t" o:hr="t" fillcolor="#a0a0a0" stroked="f"/>
         </w:pict>
       </w:r>
     </w:p>
@@ -609,15 +531,6 @@
       </w:pPr>
       <w:r>
         <w:rPr>
-          <w:rFonts w:ascii="Segoe UI Emoji" w:hAnsi="Segoe UI Emoji" w:cs="Segoe UI Emoji"/>
-          <w:b/>
-          <w:bCs/>
-          <w:lang w:val="en-US"/>
-        </w:rPr>
-        <w:t>🤖</w:t>
-      </w:r>
-      <w:r>
-        <w:rPr>
           <w:b/>
           <w:bCs/>
           <w:lang w:val="es-ES"/>
@@ -630,150 +543,38 @@
         <w:rPr>
           <w:b/>
           <w:bCs/>
-          <w:lang w:val="en-US"/>
-        </w:rPr>
-      </w:pPr>
-      <w:r>
-        <w:rPr>
-          <w:b/>
-          <w:bCs/>
-          <w:lang w:val="en-US"/>
-        </w:rPr>
-        <w:t xml:space="preserve">Random Forest </w:t>
-      </w:r>
-      <w:proofErr w:type="spellStart"/>
-      <w:r>
-        <w:rPr>
-          <w:b/>
-          <w:bCs/>
-          <w:lang w:val="en-US"/>
-        </w:rPr>
-        <w:t>como</w:t>
-      </w:r>
-      <w:proofErr w:type="spellEnd"/>
-      <w:r>
-        <w:rPr>
-          <w:b/>
-          <w:bCs/>
-          <w:lang w:val="en-US"/>
-        </w:rPr>
-        <w:t xml:space="preserve"> </w:t>
-      </w:r>
-      <w:proofErr w:type="spellStart"/>
-      <w:r>
-        <w:rPr>
-          <w:b/>
-          <w:bCs/>
-          <w:lang w:val="en-US"/>
-        </w:rPr>
-        <w:t>Modelo</w:t>
-      </w:r>
-      <w:proofErr w:type="spellEnd"/>
-      <w:r>
-        <w:rPr>
-          <w:b/>
-          <w:bCs/>
-          <w:lang w:val="en-US"/>
-        </w:rPr>
-        <w:t xml:space="preserve"> Principal</w:t>
-      </w:r>
-    </w:p>
-    <w:p>
-      <w:pPr>
-        <w:rPr>
-          <w:b/>
-          <w:bCs/>
-          <w:lang w:val="en-US"/>
-        </w:rPr>
-      </w:pPr>
-      <w:r>
-        <w:rPr>
-          <w:rFonts w:ascii="Segoe UI Emoji" w:hAnsi="Segoe UI Emoji" w:cs="Segoe UI Emoji"/>
-          <w:b/>
-          <w:bCs/>
-          <w:lang w:val="en-US"/>
-        </w:rPr>
-        <w:t>✅</w:t>
-      </w:r>
-      <w:r>
-        <w:rPr>
-          <w:b/>
-          <w:bCs/>
-          <w:lang w:val="en-US"/>
-        </w:rPr>
-        <w:t xml:space="preserve"> </w:t>
-      </w:r>
-      <w:proofErr w:type="spellStart"/>
-      <w:r>
-        <w:rPr>
-          <w:b/>
-          <w:bCs/>
-          <w:lang w:val="en-US"/>
-        </w:rPr>
-        <w:t>Ventajas</w:t>
-      </w:r>
-      <w:proofErr w:type="spellEnd"/>
-      <w:r>
-        <w:rPr>
-          <w:b/>
-          <w:bCs/>
-          <w:lang w:val="en-US"/>
-        </w:rPr>
-        <w:t xml:space="preserve"> </w:t>
-      </w:r>
-      <w:proofErr w:type="spellStart"/>
-      <w:r>
-        <w:rPr>
-          <w:b/>
-          <w:bCs/>
-          <w:lang w:val="en-US"/>
-        </w:rPr>
-        <w:t>Específicas</w:t>
-      </w:r>
-      <w:proofErr w:type="spellEnd"/>
-      <w:r>
-        <w:rPr>
-          <w:b/>
-          <w:bCs/>
-          <w:lang w:val="en-US"/>
-        </w:rPr>
-        <w:t xml:space="preserve"> para </w:t>
-      </w:r>
-      <w:proofErr w:type="spellStart"/>
-      <w:r>
-        <w:rPr>
-          <w:b/>
-          <w:bCs/>
-          <w:lang w:val="en-US"/>
-        </w:rPr>
-        <w:t>Detección</w:t>
-      </w:r>
-      <w:proofErr w:type="spellEnd"/>
-      <w:r>
-        <w:rPr>
-          <w:b/>
-          <w:bCs/>
-          <w:lang w:val="en-US"/>
-        </w:rPr>
-        <w:t xml:space="preserve"> de </w:t>
-      </w:r>
-      <w:proofErr w:type="spellStart"/>
-      <w:r>
-        <w:rPr>
-          <w:b/>
-          <w:bCs/>
-          <w:lang w:val="en-US"/>
-        </w:rPr>
-        <w:t>Fraudes</w:t>
-      </w:r>
-      <w:proofErr w:type="spellEnd"/>
-      <w:r>
-        <w:rPr>
-          <w:b/>
-          <w:bCs/>
-          <w:lang w:val="en-US"/>
-        </w:rPr>
-        <w:t>:</w:t>
+        </w:rPr>
+      </w:pPr>
+      <w:proofErr w:type="spellStart"/>
+      <w:r>
+        <w:rPr>
+          <w:b/>
+          <w:bCs/>
+        </w:rPr>
+        <w:t>Random</w:t>
+      </w:r>
+      <w:proofErr w:type="spellEnd"/>
+      <w:r>
+        <w:rPr>
+          <w:b/>
+          <w:bCs/>
+        </w:rPr>
+        <w:t xml:space="preserve"> Forest como Modelo Principal</w:t>
+      </w:r>
+    </w:p>
+    <w:p>
+      <w:pPr>
+        <w:rPr>
+          <w:b/>
+          <w:bCs/>
+        </w:rPr>
+      </w:pPr>
+      <w:r>
+        <w:rPr>
+          <w:b/>
+          <w:bCs/>
+        </w:rPr>
+        <w:t xml:space="preserve"> Ventajas Específicas para Detección de Fraudes:</w:t>
       </w:r>
     </w:p>
     <w:p>
@@ -786,23 +587,13 @@
           <w:lang w:val="en-US"/>
         </w:rPr>
       </w:pPr>
-      <w:proofErr w:type="spellStart"/>
-      <w:r>
-        <w:rPr>
-          <w:b/>
-          <w:bCs/>
-          <w:lang w:val="en-US"/>
-        </w:rPr>
-        <w:t>Robustez</w:t>
-      </w:r>
-      <w:proofErr w:type="spellEnd"/>
-      <w:r>
-        <w:rPr>
-          <w:b/>
-          <w:bCs/>
-          <w:lang w:val="en-US"/>
-        </w:rPr>
-        <w:t xml:space="preserve"> ante </w:t>
+      <w:r>
+        <w:rPr>
+          <w:b/>
+          <w:bCs/>
+          <w:lang w:val="en-US"/>
+        </w:rPr>
+        <w:t xml:space="preserve">Robustez ante </w:t>
       </w:r>
       <w:proofErr w:type="spellStart"/>
       <w:r>
@@ -864,62 +655,25 @@
           <w:ilvl w:val="1"/>
           <w:numId w:val="3"/>
         </w:numPr>
-        <w:rPr>
-          <w:lang w:val="en-US"/>
-        </w:rPr>
-      </w:pPr>
-      <w:proofErr w:type="spellStart"/>
-      <w:r>
-        <w:rPr>
-          <w:b/>
-          <w:bCs/>
-          <w:lang w:val="en-US"/>
+      </w:pPr>
+      <w:r>
+        <w:rPr>
+          <w:b/>
+          <w:bCs/>
         </w:rPr>
         <w:t>Solución</w:t>
       </w:r>
-      <w:proofErr w:type="spellEnd"/>
-      <w:r>
-        <w:rPr>
-          <w:lang w:val="en-US"/>
-        </w:rPr>
-        <w:t xml:space="preserve">: RF </w:t>
-      </w:r>
-      <w:proofErr w:type="spellStart"/>
-      <w:r>
-        <w:rPr>
-          <w:lang w:val="en-US"/>
-        </w:rPr>
-        <w:t>maneja</w:t>
-      </w:r>
-      <w:proofErr w:type="spellEnd"/>
-      <w:r>
-        <w:rPr>
-          <w:lang w:val="en-US"/>
-        </w:rPr>
-        <w:t xml:space="preserve"> </w:t>
-      </w:r>
-      <w:proofErr w:type="spellStart"/>
-      <w:r>
-        <w:rPr>
-          <w:lang w:val="en-US"/>
-        </w:rPr>
-        <w:t>naturalmente</w:t>
-      </w:r>
-      <w:proofErr w:type="spellEnd"/>
-      <w:r>
-        <w:rPr>
-          <w:lang w:val="en-US"/>
-        </w:rPr>
-        <w:t xml:space="preserve"> datasets </w:t>
-      </w:r>
-      <w:proofErr w:type="spellStart"/>
-      <w:r>
-        <w:rPr>
-          <w:lang w:val="en-US"/>
-        </w:rPr>
-        <w:t>desbalanceados</w:t>
-      </w:r>
-      <w:proofErr w:type="spellEnd"/>
+      <w:r>
+        <w:t xml:space="preserve">: RF maneja naturalmente </w:t>
+      </w:r>
+      <w:proofErr w:type="spellStart"/>
+      <w:r>
+        <w:t>datasets</w:t>
+      </w:r>
+      <w:proofErr w:type="spellEnd"/>
+      <w:r>
+        <w:t xml:space="preserve"> desbalanceados</w:t>
+      </w:r>
     </w:p>
     <w:p>
       <w:pPr>
@@ -992,90 +746,17 @@
           <w:ilvl w:val="1"/>
           <w:numId w:val="3"/>
         </w:numPr>
-        <w:rPr>
-          <w:lang w:val="en-US"/>
-        </w:rPr>
-      </w:pPr>
-      <w:proofErr w:type="spellStart"/>
-      <w:r>
-        <w:rPr>
-          <w:b/>
-          <w:bCs/>
-          <w:lang w:val="en-US"/>
+      </w:pPr>
+      <w:r>
+        <w:rPr>
+          <w:b/>
+          <w:bCs/>
         </w:rPr>
         <w:t>Requisito</w:t>
       </w:r>
-      <w:proofErr w:type="spellEnd"/>
-      <w:r>
-        <w:rPr>
-          <w:lang w:val="en-US"/>
-        </w:rPr>
-        <w:t xml:space="preserve">: </w:t>
-      </w:r>
-      <w:proofErr w:type="spellStart"/>
-      <w:r>
-        <w:rPr>
-          <w:lang w:val="en-US"/>
-        </w:rPr>
-        <w:t>Explicar</w:t>
-      </w:r>
-      <w:proofErr w:type="spellEnd"/>
-      <w:r>
-        <w:rPr>
-          <w:lang w:val="en-US"/>
-        </w:rPr>
-        <w:t xml:space="preserve"> </w:t>
-      </w:r>
-      <w:proofErr w:type="spellStart"/>
-      <w:r>
-        <w:rPr>
-          <w:lang w:val="en-US"/>
-        </w:rPr>
-        <w:t>decisiones</w:t>
-      </w:r>
-      <w:proofErr w:type="spellEnd"/>
-      <w:r>
-        <w:rPr>
-          <w:lang w:val="en-US"/>
-        </w:rPr>
-        <w:t xml:space="preserve"> </w:t>
-      </w:r>
-      <w:proofErr w:type="gramStart"/>
-      <w:r>
-        <w:rPr>
-          <w:lang w:val="en-US"/>
-        </w:rPr>
-        <w:t>a</w:t>
-      </w:r>
-      <w:proofErr w:type="gramEnd"/>
-      <w:r>
-        <w:rPr>
-          <w:lang w:val="en-US"/>
-        </w:rPr>
-        <w:t xml:space="preserve"> </w:t>
-      </w:r>
-      <w:proofErr w:type="spellStart"/>
-      <w:r>
-        <w:rPr>
-          <w:lang w:val="en-US"/>
-        </w:rPr>
-        <w:t>auditores</w:t>
-      </w:r>
-      <w:proofErr w:type="spellEnd"/>
-      <w:r>
-        <w:rPr>
-          <w:lang w:val="en-US"/>
-        </w:rPr>
-        <w:t xml:space="preserve"> y </w:t>
-      </w:r>
-      <w:proofErr w:type="spellStart"/>
-      <w:r>
-        <w:rPr>
-          <w:lang w:val="en-US"/>
-        </w:rPr>
-        <w:t>reguladores</w:t>
-      </w:r>
-      <w:proofErr w:type="spellEnd"/>
+      <w:r>
+        <w:t>: Explicar decisiones a auditores y reguladores</w:t>
+      </w:r>
     </w:p>
     <w:p>
       <w:pPr>
@@ -1194,76 +875,17 @@
           <w:ilvl w:val="1"/>
           <w:numId w:val="3"/>
         </w:numPr>
-        <w:rPr>
-          <w:lang w:val="en-US"/>
-        </w:rPr>
-      </w:pPr>
-      <w:proofErr w:type="spellStart"/>
-      <w:r>
-        <w:rPr>
-          <w:b/>
-          <w:bCs/>
-          <w:lang w:val="en-US"/>
+      </w:pPr>
+      <w:r>
+        <w:rPr>
+          <w:b/>
+          <w:bCs/>
         </w:rPr>
         <w:t>Contexto</w:t>
       </w:r>
-      <w:proofErr w:type="spellEnd"/>
-      <w:r>
-        <w:rPr>
-          <w:lang w:val="en-US"/>
-        </w:rPr>
-        <w:t xml:space="preserve">: </w:t>
-      </w:r>
-      <w:proofErr w:type="spellStart"/>
-      <w:r>
-        <w:rPr>
-          <w:lang w:val="en-US"/>
-        </w:rPr>
-        <w:t>Patrones</w:t>
-      </w:r>
-      <w:proofErr w:type="spellEnd"/>
-      <w:r>
-        <w:rPr>
-          <w:lang w:val="en-US"/>
-        </w:rPr>
-        <w:t xml:space="preserve"> de </w:t>
-      </w:r>
-      <w:proofErr w:type="spellStart"/>
-      <w:r>
-        <w:rPr>
-          <w:lang w:val="en-US"/>
-        </w:rPr>
-        <w:t>fraude</w:t>
-      </w:r>
-      <w:proofErr w:type="spellEnd"/>
-      <w:r>
-        <w:rPr>
-          <w:lang w:val="en-US"/>
-        </w:rPr>
-        <w:t xml:space="preserve"> </w:t>
-      </w:r>
-      <w:proofErr w:type="spellStart"/>
-      <w:r>
-        <w:rPr>
-          <w:lang w:val="en-US"/>
-        </w:rPr>
-        <w:t>cambian</w:t>
-      </w:r>
-      <w:proofErr w:type="spellEnd"/>
-      <w:r>
-        <w:rPr>
-          <w:lang w:val="en-US"/>
-        </w:rPr>
-        <w:t xml:space="preserve"> </w:t>
-      </w:r>
-      <w:proofErr w:type="spellStart"/>
-      <w:r>
-        <w:rPr>
-          <w:lang w:val="en-US"/>
-        </w:rPr>
-        <w:t>constantemente</w:t>
-      </w:r>
-      <w:proofErr w:type="spellEnd"/>
+      <w:r>
+        <w:t>: Patrones de fraude cambian constantemente</w:t>
+      </w:r>
     </w:p>
     <w:p>
       <w:pPr>
@@ -1554,7 +1176,6 @@
                 <w:lang w:val="en-US"/>
               </w:rPr>
             </w:pPr>
-            <w:proofErr w:type="spellStart"/>
             <w:r>
               <w:rPr>
                 <w:b/>
@@ -1563,7 +1184,6 @@
               </w:rPr>
               <w:t>Modelo</w:t>
             </w:r>
-            <w:proofErr w:type="spellEnd"/>
           </w:p>
         </w:tc>
         <w:tc>
@@ -2457,71 +2077,24 @@
           <w:ilvl w:val="0"/>
           <w:numId w:val="4"/>
         </w:numPr>
-        <w:rPr>
-          <w:lang w:val="en-US"/>
-        </w:rPr>
-      </w:pPr>
-      <w:proofErr w:type="spellStart"/>
-      <w:r>
-        <w:rPr>
-          <w:b/>
-          <w:bCs/>
-          <w:lang w:val="en-US"/>
-        </w:rPr>
-        <w:t>Modelo</w:t>
-      </w:r>
-      <w:proofErr w:type="spellEnd"/>
-      <w:r>
-        <w:rPr>
-          <w:b/>
-          <w:bCs/>
-          <w:lang w:val="en-US"/>
-        </w:rPr>
-        <w:t xml:space="preserve"> </w:t>
-      </w:r>
-      <w:proofErr w:type="spellStart"/>
-      <w:r>
-        <w:rPr>
-          <w:b/>
-          <w:bCs/>
-          <w:lang w:val="en-US"/>
-        </w:rPr>
-        <w:t>primario</w:t>
-      </w:r>
-      <w:proofErr w:type="spellEnd"/>
-      <w:r>
-        <w:rPr>
-          <w:lang w:val="en-US"/>
-        </w:rPr>
-        <w:t>: Random Forest (</w:t>
-      </w:r>
-      <w:proofErr w:type="spellStart"/>
-      <w:r>
-        <w:rPr>
-          <w:lang w:val="en-US"/>
-        </w:rPr>
-        <w:t>decisiones</w:t>
-      </w:r>
-      <w:proofErr w:type="spellEnd"/>
-      <w:r>
-        <w:rPr>
-          <w:lang w:val="en-US"/>
-        </w:rPr>
-        <w:t xml:space="preserve"> </w:t>
-      </w:r>
-      <w:proofErr w:type="spellStart"/>
-      <w:r>
-        <w:rPr>
-          <w:lang w:val="en-US"/>
-        </w:rPr>
-        <w:t>rápidas</w:t>
-      </w:r>
-      <w:proofErr w:type="spellEnd"/>
-      <w:r>
-        <w:rPr>
-          <w:lang w:val="en-US"/>
-        </w:rPr>
-        <w:t>)</w:t>
+      </w:pPr>
+      <w:r>
+        <w:rPr>
+          <w:b/>
+          <w:bCs/>
+        </w:rPr>
+        <w:t>Modelo primario</w:t>
+      </w:r>
+      <w:r>
+        <w:t xml:space="preserve">: </w:t>
+      </w:r>
+      <w:proofErr w:type="spellStart"/>
+      <w:r>
+        <w:t>Random</w:t>
+      </w:r>
+      <w:proofErr w:type="spellEnd"/>
+      <w:r>
+        <w:t xml:space="preserve"> Forest (decisiones rápidas)</w:t>
       </w:r>
     </w:p>
     <w:p>
@@ -2530,85 +2103,24 @@
           <w:ilvl w:val="0"/>
           <w:numId w:val="4"/>
         </w:numPr>
-        <w:rPr>
-          <w:lang w:val="en-US"/>
-        </w:rPr>
-      </w:pPr>
-      <w:proofErr w:type="spellStart"/>
-      <w:r>
-        <w:rPr>
-          <w:b/>
-          <w:bCs/>
-          <w:lang w:val="en-US"/>
-        </w:rPr>
-        <w:t>Modelo</w:t>
-      </w:r>
-      <w:proofErr w:type="spellEnd"/>
-      <w:r>
-        <w:rPr>
-          <w:b/>
-          <w:bCs/>
-          <w:lang w:val="en-US"/>
-        </w:rPr>
-        <w:t xml:space="preserve"> </w:t>
-      </w:r>
-      <w:proofErr w:type="spellStart"/>
-      <w:r>
-        <w:rPr>
-          <w:b/>
-          <w:bCs/>
-          <w:lang w:val="en-US"/>
-        </w:rPr>
-        <w:t>secundario</w:t>
-      </w:r>
-      <w:proofErr w:type="spellEnd"/>
-      <w:r>
-        <w:rPr>
-          <w:lang w:val="en-US"/>
-        </w:rPr>
+      </w:pPr>
+      <w:r>
+        <w:rPr>
+          <w:b/>
+          <w:bCs/>
+        </w:rPr>
+        <w:t>Modelo secundario</w:t>
+      </w:r>
+      <w:r>
         <w:t xml:space="preserve">: </w:t>
       </w:r>
       <w:proofErr w:type="spellStart"/>
       <w:r>
-        <w:rPr>
-          <w:lang w:val="en-US"/>
-        </w:rPr>
         <w:t>XGBoost</w:t>
       </w:r>
       <w:proofErr w:type="spellEnd"/>
       <w:r>
-        <w:rPr>
-          <w:lang w:val="en-US"/>
-        </w:rPr>
-        <w:t xml:space="preserve"> (</w:t>
-      </w:r>
-      <w:proofErr w:type="spellStart"/>
-      <w:r>
-        <w:rPr>
-          <w:lang w:val="en-US"/>
-        </w:rPr>
-        <w:t>casos</w:t>
-      </w:r>
-      <w:proofErr w:type="spellEnd"/>
-      <w:r>
-        <w:rPr>
-          <w:lang w:val="en-US"/>
-        </w:rPr>
-        <w:t xml:space="preserve"> </w:t>
-      </w:r>
-      <w:proofErr w:type="spellStart"/>
-      <w:r>
-        <w:rPr>
-          <w:lang w:val="en-US"/>
-        </w:rPr>
-        <w:t>complejos</w:t>
-      </w:r>
-      <w:proofErr w:type="spellEnd"/>
-      <w:r>
-        <w:rPr>
-          <w:lang w:val="en-US"/>
-        </w:rPr>
-        <w:t>, score &gt; 0.5)</w:t>
+        <w:t xml:space="preserve"> (casos complejos, score &gt; 0.5)</w:t>
       </w:r>
     </w:p>
     <w:p>
@@ -2685,7 +2197,7 @@
           <w:lang w:val="en-US"/>
         </w:rPr>
         <w:pict w14:anchorId="32D1AC40">
-          <v:rect id="_x0000_i1100" style="width:0;height:1.5pt" o:hralign="center" o:hrstd="t" o:hr="t" fillcolor="#a0a0a0" stroked="f"/>
+          <v:rect id="_x0000_i1028" style="width:0;height:1.5pt" o:hralign="center" o:hrstd="t" o:hr="t" fillcolor="#a0a0a0" stroked="f"/>
         </w:pict>
       </w:r>
     </w:p>
@@ -2869,108 +2381,17 @@
           <w:ilvl w:val="1"/>
           <w:numId w:val="5"/>
         </w:numPr>
-        <w:rPr>
-          <w:lang w:val="en-US"/>
-        </w:rPr>
-      </w:pPr>
-      <w:proofErr w:type="spellStart"/>
-      <w:r>
-        <w:rPr>
-          <w:b/>
-          <w:bCs/>
-          <w:lang w:val="en-US"/>
-        </w:rPr>
-        <w:t>Patrones</w:t>
-      </w:r>
-      <w:proofErr w:type="spellEnd"/>
-      <w:r>
-        <w:rPr>
-          <w:b/>
-          <w:bCs/>
-          <w:lang w:val="en-US"/>
-        </w:rPr>
-        <w:t xml:space="preserve"> </w:t>
-      </w:r>
-      <w:proofErr w:type="spellStart"/>
-      <w:r>
-        <w:rPr>
-          <w:b/>
-          <w:bCs/>
-          <w:lang w:val="en-US"/>
-        </w:rPr>
-        <w:t>temporales</w:t>
-      </w:r>
-      <w:proofErr w:type="spellEnd"/>
-      <w:r>
-        <w:rPr>
-          <w:lang w:val="en-US"/>
-        </w:rPr>
-        <w:t xml:space="preserve">: </w:t>
-      </w:r>
-      <w:proofErr w:type="spellStart"/>
-      <w:r>
-        <w:rPr>
-          <w:lang w:val="en-US"/>
-        </w:rPr>
-        <w:t>Identifica</w:t>
-      </w:r>
-      <w:proofErr w:type="spellEnd"/>
-      <w:r>
-        <w:rPr>
-          <w:lang w:val="en-US"/>
-        </w:rPr>
-        <w:t xml:space="preserve"> </w:t>
-      </w:r>
-      <w:proofErr w:type="spellStart"/>
-      <w:r>
-        <w:rPr>
-          <w:lang w:val="en-US"/>
-        </w:rPr>
-        <w:t>comportamientos</w:t>
-      </w:r>
-      <w:proofErr w:type="spellEnd"/>
-      <w:r>
-        <w:rPr>
-          <w:lang w:val="en-US"/>
-        </w:rPr>
-        <w:t xml:space="preserve"> </w:t>
-      </w:r>
-      <w:proofErr w:type="spellStart"/>
-      <w:r>
-        <w:rPr>
-          <w:lang w:val="en-US"/>
-        </w:rPr>
-        <w:t>anómalos</w:t>
-      </w:r>
-      <w:proofErr w:type="spellEnd"/>
-      <w:r>
-        <w:rPr>
-          <w:lang w:val="en-US"/>
-        </w:rPr>
-        <w:t xml:space="preserve"> </w:t>
-      </w:r>
-      <w:proofErr w:type="spellStart"/>
-      <w:r>
-        <w:rPr>
-          <w:lang w:val="en-US"/>
-        </w:rPr>
-        <w:t>por</w:t>
-      </w:r>
-      <w:proofErr w:type="spellEnd"/>
-      <w:r>
-        <w:rPr>
-          <w:lang w:val="en-US"/>
-        </w:rPr>
-        <w:t xml:space="preserve"> </w:t>
-      </w:r>
-      <w:proofErr w:type="spellStart"/>
-      <w:r>
-        <w:rPr>
-          <w:lang w:val="en-US"/>
-        </w:rPr>
-        <w:t>horario</w:t>
-      </w:r>
-      <w:proofErr w:type="spellEnd"/>
+      </w:pPr>
+      <w:r>
+        <w:rPr>
+          <w:b/>
+          <w:bCs/>
+        </w:rPr>
+        <w:t>Patrones temporales</w:t>
+      </w:r>
+      <w:r>
+        <w:t>: Identifica comportamientos anómalos por horario</w:t>
+      </w:r>
     </w:p>
     <w:p>
       <w:pPr>
@@ -2978,80 +2399,25 @@
           <w:ilvl w:val="1"/>
           <w:numId w:val="5"/>
         </w:numPr>
-        <w:rPr>
-          <w:lang w:val="en-US"/>
-        </w:rPr>
-      </w:pPr>
-      <w:proofErr w:type="spellStart"/>
-      <w:r>
-        <w:rPr>
-          <w:b/>
-          <w:bCs/>
-          <w:lang w:val="en-US"/>
-        </w:rPr>
-        <w:t>Perfil</w:t>
-      </w:r>
-      <w:proofErr w:type="spellEnd"/>
-      <w:r>
-        <w:rPr>
-          <w:b/>
-          <w:bCs/>
-          <w:lang w:val="en-US"/>
-        </w:rPr>
-        <w:t xml:space="preserve"> de </w:t>
-      </w:r>
-      <w:proofErr w:type="spellStart"/>
-      <w:r>
-        <w:rPr>
-          <w:b/>
-          <w:bCs/>
-          <w:lang w:val="en-US"/>
-        </w:rPr>
-        <w:t>usuario</w:t>
-      </w:r>
-      <w:proofErr w:type="spellEnd"/>
-      <w:r>
-        <w:rPr>
-          <w:lang w:val="en-US"/>
-        </w:rPr>
-        <w:t xml:space="preserve">: Baseline </w:t>
-      </w:r>
-      <w:proofErr w:type="spellStart"/>
-      <w:r>
-        <w:rPr>
-          <w:lang w:val="en-US"/>
-        </w:rPr>
-        <w:t>personalizado</w:t>
-      </w:r>
-      <w:proofErr w:type="spellEnd"/>
-      <w:r>
-        <w:rPr>
-          <w:lang w:val="en-US"/>
-        </w:rPr>
-        <w:t xml:space="preserve"> </w:t>
-      </w:r>
-      <w:proofErr w:type="spellStart"/>
-      <w:r>
-        <w:rPr>
-          <w:lang w:val="en-US"/>
-        </w:rPr>
-        <w:t>por</w:t>
-      </w:r>
-      <w:proofErr w:type="spellEnd"/>
-      <w:r>
-        <w:rPr>
-          <w:lang w:val="en-US"/>
-        </w:rPr>
-        <w:t xml:space="preserve"> </w:t>
-      </w:r>
-      <w:proofErr w:type="spellStart"/>
-      <w:r>
-        <w:rPr>
-          <w:lang w:val="en-US"/>
-        </w:rPr>
-        <w:t>cliente</w:t>
-      </w:r>
-      <w:proofErr w:type="spellEnd"/>
+      </w:pPr>
+      <w:r>
+        <w:rPr>
+          <w:b/>
+          <w:bCs/>
+        </w:rPr>
+        <w:t>Perfil de usuario</w:t>
+      </w:r>
+      <w:r>
+        <w:t xml:space="preserve">: </w:t>
+      </w:r>
+      <w:proofErr w:type="spellStart"/>
+      <w:r>
+        <w:t>Baseline</w:t>
+      </w:r>
+      <w:proofErr w:type="spellEnd"/>
+      <w:r>
+        <w:t xml:space="preserve"> personalizado por cliente</w:t>
+      </w:r>
     </w:p>
     <w:p>
       <w:pPr>
@@ -3215,44 +2581,39 @@
         <w:rPr>
           <w:b/>
           <w:bCs/>
-          <w:lang w:val="en-US"/>
-        </w:rPr>
-      </w:pPr>
-      <w:r>
-        <w:rPr>
-          <w:b/>
-          <w:bCs/>
-          <w:lang w:val="en-US"/>
-        </w:rPr>
-        <w:t>2. Capa de Ingesta y Streaming</w:t>
-      </w:r>
-    </w:p>
-    <w:p>
-      <w:pPr>
-        <w:rPr>
-          <w:b/>
-          <w:bCs/>
-          <w:lang w:val="en-US"/>
-        </w:rPr>
-      </w:pPr>
-      <w:r>
-        <w:rPr>
-          <w:b/>
-          <w:bCs/>
-          <w:lang w:val="en-US"/>
-        </w:rPr>
-        <w:t xml:space="preserve">Apache Kafka vs. </w:t>
-      </w:r>
-      <w:proofErr w:type="spellStart"/>
-      <w:r>
-        <w:rPr>
-          <w:b/>
-          <w:bCs/>
-          <w:lang w:val="en-US"/>
-        </w:rPr>
-        <w:t>Alternativas</w:t>
-      </w:r>
-      <w:proofErr w:type="spellEnd"/>
+        </w:rPr>
+      </w:pPr>
+      <w:r>
+        <w:rPr>
+          <w:b/>
+          <w:bCs/>
+        </w:rPr>
+        <w:t xml:space="preserve">2. Capa de Ingesta y </w:t>
+      </w:r>
+      <w:proofErr w:type="spellStart"/>
+      <w:r>
+        <w:rPr>
+          <w:b/>
+          <w:bCs/>
+        </w:rPr>
+        <w:t>Streaming</w:t>
+      </w:r>
+      <w:proofErr w:type="spellEnd"/>
+    </w:p>
+    <w:p>
+      <w:pPr>
+        <w:rPr>
+          <w:b/>
+          <w:bCs/>
+        </w:rPr>
+      </w:pPr>
+      <w:r>
+        <w:rPr>
+          <w:b/>
+          <w:bCs/>
+        </w:rPr>
+        <w:t>Apache Kafka vs. Alternativas</w:t>
+      </w:r>
     </w:p>
     <w:tbl>
       <w:tblPr>
@@ -5173,62 +4534,25 @@
           <w:ilvl w:val="1"/>
           <w:numId w:val="10"/>
         </w:numPr>
-        <w:rPr>
-          <w:lang w:val="en-US"/>
-        </w:rPr>
-      </w:pPr>
-      <w:proofErr w:type="spellStart"/>
-      <w:r>
-        <w:rPr>
-          <w:b/>
-          <w:bCs/>
-          <w:lang w:val="en-US"/>
+      </w:pPr>
+      <w:r>
+        <w:rPr>
+          <w:b/>
+          <w:bCs/>
         </w:rPr>
         <w:t>Flexibilidad</w:t>
       </w:r>
-      <w:proofErr w:type="spellEnd"/>
-      <w:r>
-        <w:rPr>
-          <w:lang w:val="en-US"/>
-        </w:rPr>
-        <w:t xml:space="preserve">: Python </w:t>
-      </w:r>
-      <w:proofErr w:type="spellStart"/>
-      <w:r>
-        <w:rPr>
-          <w:lang w:val="en-US"/>
-        </w:rPr>
-        <w:t>nativo</w:t>
-      </w:r>
-      <w:proofErr w:type="spellEnd"/>
-      <w:r>
-        <w:rPr>
-          <w:lang w:val="en-US"/>
-        </w:rPr>
-        <w:t xml:space="preserve">, DAGs </w:t>
-      </w:r>
-      <w:proofErr w:type="spellStart"/>
-      <w:r>
-        <w:rPr>
-          <w:lang w:val="en-US"/>
-        </w:rPr>
-        <w:t>como</w:t>
-      </w:r>
-      <w:proofErr w:type="spellEnd"/>
-      <w:r>
-        <w:rPr>
-          <w:lang w:val="en-US"/>
-        </w:rPr>
-        <w:t xml:space="preserve"> </w:t>
-      </w:r>
-      <w:proofErr w:type="spellStart"/>
-      <w:r>
-        <w:rPr>
-          <w:lang w:val="en-US"/>
-        </w:rPr>
-        <w:t>código</w:t>
-      </w:r>
-      <w:proofErr w:type="spellEnd"/>
+      <w:r>
+        <w:t xml:space="preserve">: Python nativo, </w:t>
+      </w:r>
+      <w:proofErr w:type="spellStart"/>
+      <w:r>
+        <w:t>DAGs</w:t>
+      </w:r>
+      <w:proofErr w:type="spellEnd"/>
+      <w:r>
+        <w:t xml:space="preserve"> como código</w:t>
+      </w:r>
     </w:p>
     <w:p>
       <w:pPr>
@@ -6438,128 +5762,80 @@
           <w:ilvl w:val="1"/>
           <w:numId w:val="11"/>
         </w:numPr>
-        <w:rPr>
-          <w:lang w:val="en-US"/>
-        </w:rPr>
-      </w:pPr>
-      <w:r>
-        <w:rPr>
-          <w:b/>
-          <w:bCs/>
-          <w:lang w:val="en-US"/>
+      </w:pPr>
+      <w:r>
+        <w:rPr>
+          <w:b/>
+          <w:bCs/>
         </w:rPr>
         <w:t>Costo</w:t>
       </w:r>
       <w:r>
-        <w:rPr>
-          <w:lang w:val="en-US"/>
-        </w:rPr>
-        <w:t xml:space="preserve">: Tier </w:t>
-      </w:r>
-      <w:proofErr w:type="spellStart"/>
-      <w:r>
-        <w:rPr>
-          <w:lang w:val="en-US"/>
-        </w:rPr>
-        <w:t>gratuito</w:t>
-      </w:r>
-      <w:proofErr w:type="spellEnd"/>
-      <w:r>
-        <w:rPr>
-          <w:lang w:val="en-US"/>
-        </w:rPr>
-        <w:t xml:space="preserve"> </w:t>
-      </w:r>
-      <w:proofErr w:type="spellStart"/>
-      <w:r>
-        <w:rPr>
-          <w:lang w:val="en-US"/>
-        </w:rPr>
-        <w:t>suficiente</w:t>
-      </w:r>
-      <w:proofErr w:type="spellEnd"/>
-      <w:r>
-        <w:rPr>
-          <w:lang w:val="en-US"/>
-        </w:rPr>
-        <w:t xml:space="preserve"> para PoC, </w:t>
-      </w:r>
-      <w:proofErr w:type="spellStart"/>
-      <w:r>
-        <w:rPr>
-          <w:lang w:val="en-US"/>
-        </w:rPr>
-        <w:t>escalado</w:t>
-      </w:r>
-      <w:proofErr w:type="spellEnd"/>
-      <w:r>
-        <w:rPr>
-          <w:lang w:val="en-US"/>
-        </w:rPr>
-        <w:t xml:space="preserve"> gradual</w:t>
-      </w:r>
-    </w:p>
-    <w:p>
-      <w:pPr>
-        <w:rPr>
-          <w:b/>
-          <w:bCs/>
-          <w:lang w:val="en-US"/>
-        </w:rPr>
-      </w:pPr>
-      <w:r>
-        <w:rPr>
-          <w:b/>
-          <w:bCs/>
-          <w:lang w:val="en-US"/>
-        </w:rPr>
-        <w:t xml:space="preserve">5. Capa de </w:t>
-      </w:r>
-      <w:proofErr w:type="spellStart"/>
-      <w:r>
-        <w:rPr>
-          <w:b/>
-          <w:bCs/>
-          <w:lang w:val="en-US"/>
-        </w:rPr>
-        <w:t>Aplicación</w:t>
-      </w:r>
-      <w:proofErr w:type="spellEnd"/>
-    </w:p>
-    <w:p>
-      <w:pPr>
-        <w:rPr>
-          <w:b/>
-          <w:bCs/>
-          <w:lang w:val="en-US"/>
-        </w:rPr>
-      </w:pPr>
-      <w:r>
-        <w:rPr>
-          <w:b/>
-          <w:bCs/>
-          <w:lang w:val="en-US"/>
-        </w:rPr>
-        <w:t xml:space="preserve">Sistema de </w:t>
-      </w:r>
-      <w:proofErr w:type="spellStart"/>
-      <w:r>
-        <w:rPr>
-          <w:b/>
-          <w:bCs/>
-          <w:lang w:val="en-US"/>
-        </w:rPr>
-        <w:t>Alertas</w:t>
-      </w:r>
-      <w:proofErr w:type="spellEnd"/>
-      <w:r>
-        <w:rPr>
-          <w:b/>
-          <w:bCs/>
-          <w:lang w:val="en-US"/>
-        </w:rPr>
-        <w:t>: Push vs. Pull</w:t>
-      </w:r>
+        <w:t xml:space="preserve">: </w:t>
+      </w:r>
+      <w:proofErr w:type="spellStart"/>
+      <w:r>
+        <w:t>Tier</w:t>
+      </w:r>
+      <w:proofErr w:type="spellEnd"/>
+      <w:r>
+        <w:t xml:space="preserve"> gratuito suficiente para PoC, escalado gradual</w:t>
+      </w:r>
+    </w:p>
+    <w:p>
+      <w:pPr>
+        <w:rPr>
+          <w:b/>
+          <w:bCs/>
+        </w:rPr>
+      </w:pPr>
+      <w:r>
+        <w:rPr>
+          <w:b/>
+          <w:bCs/>
+        </w:rPr>
+        <w:t>5. Capa de Aplicación</w:t>
+      </w:r>
+    </w:p>
+    <w:p>
+      <w:pPr>
+        <w:rPr>
+          <w:b/>
+          <w:bCs/>
+        </w:rPr>
+      </w:pPr>
+      <w:r>
+        <w:rPr>
+          <w:b/>
+          <w:bCs/>
+        </w:rPr>
+        <w:t xml:space="preserve">Sistema de Alertas: </w:t>
+      </w:r>
+      <w:proofErr w:type="spellStart"/>
+      <w:r>
+        <w:rPr>
+          <w:b/>
+          <w:bCs/>
+        </w:rPr>
+        <w:t>Push</w:t>
+      </w:r>
+      <w:proofErr w:type="spellEnd"/>
+      <w:r>
+        <w:rPr>
+          <w:b/>
+          <w:bCs/>
+        </w:rPr>
+        <w:t xml:space="preserve"> vs. </w:t>
+      </w:r>
+      <w:proofErr w:type="spellStart"/>
+      <w:r>
+        <w:rPr>
+          <w:b/>
+          <w:bCs/>
+        </w:rPr>
+        <w:t>Pull</w:t>
+      </w:r>
+      <w:proofErr w:type="spellEnd"/>
     </w:p>
     <w:p>
       <w:pPr>
@@ -6808,70 +6084,25 @@
           <w:ilvl w:val="1"/>
           <w:numId w:val="13"/>
         </w:numPr>
-        <w:rPr>
-          <w:lang w:val="en-US"/>
-        </w:rPr>
-      </w:pPr>
-      <w:r>
-        <w:rPr>
-          <w:b/>
-          <w:bCs/>
-          <w:lang w:val="en-US"/>
-        </w:rPr>
-        <w:t xml:space="preserve">UX </w:t>
-      </w:r>
-      <w:proofErr w:type="spellStart"/>
-      <w:r>
-        <w:rPr>
-          <w:b/>
-          <w:bCs/>
-          <w:lang w:val="en-US"/>
-        </w:rPr>
-        <w:t>específico</w:t>
-      </w:r>
-      <w:proofErr w:type="spellEnd"/>
-      <w:r>
-        <w:rPr>
-          <w:lang w:val="en-US"/>
-        </w:rPr>
-        <w:t xml:space="preserve">: Workflows </w:t>
-      </w:r>
-      <w:proofErr w:type="spellStart"/>
-      <w:r>
-        <w:rPr>
-          <w:lang w:val="en-US"/>
-        </w:rPr>
-        <w:t>optimizados</w:t>
-      </w:r>
-      <w:proofErr w:type="spellEnd"/>
-      <w:r>
-        <w:rPr>
-          <w:lang w:val="en-US"/>
-        </w:rPr>
-        <w:t xml:space="preserve"> para </w:t>
-      </w:r>
-      <w:proofErr w:type="spellStart"/>
-      <w:r>
-        <w:rPr>
-          <w:lang w:val="en-US"/>
-        </w:rPr>
-        <w:t>analistas</w:t>
-      </w:r>
-      <w:proofErr w:type="spellEnd"/>
-      <w:r>
-        <w:rPr>
-          <w:lang w:val="en-US"/>
-        </w:rPr>
-        <w:t xml:space="preserve"> de </w:t>
-      </w:r>
-      <w:proofErr w:type="spellStart"/>
-      <w:r>
-        <w:rPr>
-          <w:lang w:val="en-US"/>
-        </w:rPr>
-        <w:t>fraude</w:t>
-      </w:r>
-      <w:proofErr w:type="spellEnd"/>
+      </w:pPr>
+      <w:r>
+        <w:rPr>
+          <w:b/>
+          <w:bCs/>
+        </w:rPr>
+        <w:t>UX específico</w:t>
+      </w:r>
+      <w:r>
+        <w:t xml:space="preserve">: </w:t>
+      </w:r>
+      <w:proofErr w:type="spellStart"/>
+      <w:r>
+        <w:t>Workflows</w:t>
+      </w:r>
+      <w:proofErr w:type="spellEnd"/>
+      <w:r>
+        <w:t xml:space="preserve"> optimizados para analistas de fraude</w:t>
+      </w:r>
     </w:p>
     <w:p>
       <w:pPr>
@@ -7376,7 +6607,7 @@
         <w:gridCol w:w="936"/>
         <w:gridCol w:w="778"/>
         <w:gridCol w:w="1419"/>
-        <w:gridCol w:w="1389"/>
+        <w:gridCol w:w="1250"/>
         <w:gridCol w:w="2124"/>
       </w:tblGrid>
       <w:tr>
@@ -8273,7 +7504,7 @@
           <w:lang w:val="en-US"/>
         </w:rPr>
         <w:pict w14:anchorId="30C9D82F">
-          <v:rect id="_x0000_i1101" style="width:0;height:1.5pt" o:hralign="center" o:hrstd="t" o:hr="t" fillcolor="#a0a0a0" stroked="f"/>
+          <v:rect id="_x0000_i1029" style="width:0;height:1.5pt" o:hralign="center" o:hrstd="t" o:hr="t" fillcolor="#a0a0a0" stroked="f"/>
         </w:pict>
       </w:r>
     </w:p>
@@ -8614,75 +7845,16 @@
           <w:ilvl w:val="1"/>
           <w:numId w:val="15"/>
         </w:numPr>
-        <w:rPr>
-          <w:lang w:val="en-US"/>
-        </w:rPr>
-      </w:pPr>
-      <w:r>
-        <w:rPr>
-          <w:b/>
-          <w:bCs/>
-          <w:lang w:val="en-US"/>
-        </w:rPr>
-        <w:t xml:space="preserve">Alternativa </w:t>
-      </w:r>
-      <w:proofErr w:type="spellStart"/>
-      <w:r>
-        <w:rPr>
-          <w:b/>
-          <w:bCs/>
-          <w:lang w:val="en-US"/>
-        </w:rPr>
-        <w:t>descartada</w:t>
-      </w:r>
-      <w:proofErr w:type="spellEnd"/>
-      <w:r>
-        <w:rPr>
-          <w:lang w:val="en-US"/>
-        </w:rPr>
-        <w:t>: Azure (</w:t>
-      </w:r>
-      <w:proofErr w:type="spellStart"/>
-      <w:r>
-        <w:rPr>
-          <w:lang w:val="en-US"/>
-        </w:rPr>
-        <w:t>menor</w:t>
-      </w:r>
-      <w:proofErr w:type="spellEnd"/>
-      <w:r>
-        <w:rPr>
-          <w:lang w:val="en-US"/>
-        </w:rPr>
-        <w:t xml:space="preserve"> </w:t>
-      </w:r>
-      <w:proofErr w:type="spellStart"/>
-      <w:r>
-        <w:rPr>
-          <w:lang w:val="en-US"/>
-        </w:rPr>
-        <w:t>presencia</w:t>
-      </w:r>
-      <w:proofErr w:type="spellEnd"/>
-      <w:r>
-        <w:rPr>
-          <w:lang w:val="en-US"/>
-        </w:rPr>
-        <w:t xml:space="preserve"> regional </w:t>
-      </w:r>
-      <w:proofErr w:type="spellStart"/>
-      <w:r>
-        <w:rPr>
-          <w:lang w:val="en-US"/>
-        </w:rPr>
-        <w:t>en</w:t>
-      </w:r>
-      <w:proofErr w:type="spellEnd"/>
-      <w:r>
-        <w:rPr>
-          <w:lang w:val="en-US"/>
-        </w:rPr>
-        <w:t xml:space="preserve"> LATAM)</w:t>
+      </w:pPr>
+      <w:r>
+        <w:rPr>
+          <w:b/>
+          <w:bCs/>
+        </w:rPr>
+        <w:t>Alternativa descartada</w:t>
+      </w:r>
+      <w:r>
+        <w:t>: Azure (menor presencia regional en LATAM)</w:t>
       </w:r>
     </w:p>
     <w:p>
@@ -8783,75 +7955,24 @@
           <w:ilvl w:val="1"/>
           <w:numId w:val="15"/>
         </w:numPr>
-        <w:rPr>
-          <w:lang w:val="en-US"/>
-        </w:rPr>
-      </w:pPr>
-      <w:r>
-        <w:rPr>
-          <w:b/>
-          <w:bCs/>
-          <w:lang w:val="en-US"/>
-        </w:rPr>
-        <w:t xml:space="preserve">Alternativa </w:t>
-      </w:r>
-      <w:proofErr w:type="spellStart"/>
-      <w:r>
-        <w:rPr>
-          <w:b/>
-          <w:bCs/>
-          <w:lang w:val="en-US"/>
-        </w:rPr>
-        <w:t>descartada</w:t>
-      </w:r>
-      <w:proofErr w:type="spellEnd"/>
-      <w:r>
-        <w:rPr>
-          <w:lang w:val="en-US"/>
-        </w:rPr>
+      </w:pPr>
+      <w:r>
+        <w:rPr>
+          <w:b/>
+          <w:bCs/>
+        </w:rPr>
+        <w:t>Alternativa descartada</w:t>
+      </w:r>
+      <w:r>
         <w:t xml:space="preserve">: </w:t>
       </w:r>
-      <w:proofErr w:type="gramStart"/>
-      <w:r>
-        <w:rPr>
-          <w:lang w:val="en-US"/>
-        </w:rPr>
-        <w:t>On-premise</w:t>
-      </w:r>
-      <w:proofErr w:type="gramEnd"/>
-      <w:r>
-        <w:rPr>
-          <w:lang w:val="en-US"/>
-        </w:rPr>
-        <w:t xml:space="preserve"> (CAPEX alto, </w:t>
-      </w:r>
-      <w:proofErr w:type="spellStart"/>
-      <w:r>
-        <w:rPr>
-          <w:lang w:val="en-US"/>
-        </w:rPr>
-        <w:t>mantenimiento</w:t>
-      </w:r>
-      <w:proofErr w:type="spellEnd"/>
-      <w:r>
-        <w:rPr>
-          <w:lang w:val="en-US"/>
-        </w:rPr>
-        <w:t xml:space="preserve"> </w:t>
-      </w:r>
-      <w:proofErr w:type="spellStart"/>
-      <w:r>
-        <w:rPr>
-          <w:lang w:val="en-US"/>
-        </w:rPr>
-        <w:t>complejo</w:t>
-      </w:r>
-      <w:proofErr w:type="spellEnd"/>
-      <w:r>
-        <w:rPr>
-          <w:lang w:val="en-US"/>
-        </w:rPr>
-        <w:t>)</w:t>
+      <w:proofErr w:type="spellStart"/>
+      <w:r>
+        <w:t>On</w:t>
+      </w:r>
+      <w:proofErr w:type="spellEnd"/>
+      <w:r>
+        <w:t>-premise (CAPEX alto, mantenimiento complejo)</w:t>
       </w:r>
     </w:p>
     <w:p>
@@ -9040,7 +8161,7 @@
           <w:lang w:val="en-US"/>
         </w:rPr>
         <w:pict w14:anchorId="4A77611C">
-          <v:rect id="_x0000_i1102" style="width:0;height:1.5pt" o:hralign="center" o:hrstd="t" o:hr="t" fillcolor="#a0a0a0" stroked="f"/>
+          <v:rect id="_x0000_i1030" style="width:0;height:1.5pt" o:hralign="center" o:hrstd="t" o:hr="t" fillcolor="#a0a0a0" stroked="f"/>
         </w:pict>
       </w:r>
     </w:p>
@@ -9300,46 +8421,25 @@
           <w:ilvl w:val="0"/>
           <w:numId w:val="18"/>
         </w:numPr>
-        <w:rPr>
-          <w:lang w:val="en-US"/>
-        </w:rPr>
-      </w:pPr>
-      <w:r>
-        <w:rPr>
-          <w:b/>
-          <w:bCs/>
-          <w:lang w:val="en-US"/>
+      </w:pPr>
+      <w:r>
+        <w:rPr>
+          <w:b/>
+          <w:bCs/>
         </w:rPr>
         <w:t>S3</w:t>
       </w:r>
       <w:r>
-        <w:rPr>
-          <w:lang w:val="en-US"/>
-        </w:rPr>
-        <w:t xml:space="preserve">: AES-256 con KMS keys </w:t>
-      </w:r>
-      <w:proofErr w:type="spellStart"/>
-      <w:r>
-        <w:rPr>
-          <w:lang w:val="en-US"/>
-        </w:rPr>
-        <w:t>rotadas</w:t>
-      </w:r>
-      <w:proofErr w:type="spellEnd"/>
-      <w:r>
-        <w:rPr>
-          <w:lang w:val="en-US"/>
-        </w:rPr>
-        <w:t xml:space="preserve"> </w:t>
-      </w:r>
-      <w:proofErr w:type="spellStart"/>
-      <w:r>
-        <w:rPr>
-          <w:lang w:val="en-US"/>
-        </w:rPr>
-        <w:t>mensualmente</w:t>
-      </w:r>
-      <w:proofErr w:type="spellEnd"/>
+        <w:t xml:space="preserve">: AES-256 con KMS </w:t>
+      </w:r>
+      <w:proofErr w:type="spellStart"/>
+      <w:r>
+        <w:t>keys</w:t>
+      </w:r>
+      <w:proofErr w:type="spellEnd"/>
+      <w:r>
+        <w:t xml:space="preserve"> rotadas mensualmente</w:t>
+      </w:r>
     </w:p>
     <w:p>
       <w:pPr>
@@ -9641,60 +8741,19 @@
           <w:ilvl w:val="0"/>
           <w:numId w:val="20"/>
         </w:numPr>
-        <w:rPr>
-          <w:lang w:val="en-US"/>
-        </w:rPr>
-      </w:pPr>
-      <w:r>
-        <w:rPr>
-          <w:b/>
-          <w:bCs/>
-          <w:lang w:val="en-US"/>
+      </w:pPr>
+      <w:proofErr w:type="spellStart"/>
+      <w:r>
+        <w:rPr>
+          <w:b/>
+          <w:bCs/>
         </w:rPr>
         <w:t>CloudTrail</w:t>
       </w:r>
-      <w:r>
-        <w:rPr>
-          <w:lang w:val="en-US"/>
-        </w:rPr>
-        <w:t xml:space="preserve">: Logs de </w:t>
-      </w:r>
-      <w:proofErr w:type="spellStart"/>
-      <w:r>
-        <w:rPr>
-          <w:lang w:val="en-US"/>
-        </w:rPr>
-        <w:t>todas</w:t>
-      </w:r>
-      <w:proofErr w:type="spellEnd"/>
-      <w:r>
-        <w:rPr>
-          <w:lang w:val="en-US"/>
-        </w:rPr>
-        <w:t xml:space="preserve"> las </w:t>
-      </w:r>
-      <w:proofErr w:type="spellStart"/>
-      <w:r>
-        <w:rPr>
-          <w:lang w:val="en-US"/>
-        </w:rPr>
-        <w:t>acciones</w:t>
-      </w:r>
-      <w:proofErr w:type="spellEnd"/>
-      <w:r>
-        <w:rPr>
-          <w:lang w:val="en-US"/>
-        </w:rPr>
-        <w:t xml:space="preserve"> </w:t>
-      </w:r>
-      <w:proofErr w:type="spellStart"/>
-      <w:r>
-        <w:rPr>
-          <w:lang w:val="en-US"/>
-        </w:rPr>
-        <w:t>administrativas</w:t>
-      </w:r>
-      <w:proofErr w:type="spellEnd"/>
+      <w:proofErr w:type="spellEnd"/>
+      <w:r>
+        <w:t>: Logs de todas las acciones administrativas</w:t>
+      </w:r>
     </w:p>
     <w:p>
       <w:pPr>
@@ -9702,46 +8761,17 @@
           <w:ilvl w:val="0"/>
           <w:numId w:val="20"/>
         </w:numPr>
-        <w:rPr>
-          <w:lang w:val="en-US"/>
-        </w:rPr>
-      </w:pPr>
-      <w:r>
-        <w:rPr>
-          <w:b/>
-          <w:bCs/>
-          <w:lang w:val="en-US"/>
+      </w:pPr>
+      <w:r>
+        <w:rPr>
+          <w:b/>
+          <w:bCs/>
         </w:rPr>
         <w:t>VPC Flow Logs</w:t>
       </w:r>
       <w:r>
-        <w:rPr>
-          <w:lang w:val="en-US"/>
-        </w:rPr>
-        <w:t xml:space="preserve">: </w:t>
-      </w:r>
-      <w:proofErr w:type="spellStart"/>
-      <w:r>
-        <w:rPr>
-          <w:lang w:val="en-US"/>
-        </w:rPr>
-        <w:t>Tráfico</w:t>
-      </w:r>
-      <w:proofErr w:type="spellEnd"/>
-      <w:r>
-        <w:rPr>
-          <w:lang w:val="en-US"/>
-        </w:rPr>
-        <w:t xml:space="preserve"> de red </w:t>
-      </w:r>
-      <w:proofErr w:type="spellStart"/>
-      <w:r>
-        <w:rPr>
-          <w:lang w:val="en-US"/>
-        </w:rPr>
-        <w:t>completo</w:t>
-      </w:r>
-      <w:proofErr w:type="spellEnd"/>
+        <w:t>: Tráfico de red completo</w:t>
+      </w:r>
     </w:p>
     <w:p>
       <w:pPr>
@@ -9789,7 +8819,7 @@
           <w:lang w:val="en-US"/>
         </w:rPr>
         <w:pict w14:anchorId="60D54770">
-          <v:rect id="_x0000_i1103" style="width:0;height:1.5pt" o:hralign="center" o:hrstd="t" o:hr="t" fillcolor="#a0a0a0" stroked="f"/>
+          <v:rect id="_x0000_i1031" style="width:0;height:1.5pt" o:hralign="center" o:hrstd="t" o:hr="t" fillcolor="#a0a0a0" stroked="f"/>
         </w:pict>
       </w:r>
     </w:p>
@@ -9798,7 +8828,6 @@
         <w:rPr>
           <w:b/>
           <w:bCs/>
-          <w:lang w:val="en-US"/>
         </w:rPr>
       </w:pPr>
       <w:r>
@@ -9815,100 +8844,23 @@
         <w:rPr>
           <w:b/>
           <w:bCs/>
-          <w:lang w:val="en-US"/>
-        </w:rPr>
-        <w:t xml:space="preserve"> </w:t>
-      </w:r>
-      <w:proofErr w:type="spellStart"/>
-      <w:r>
-        <w:rPr>
-          <w:b/>
-          <w:bCs/>
-          <w:lang w:val="en-US"/>
-        </w:rPr>
-        <w:t>Análisis</w:t>
-      </w:r>
-      <w:proofErr w:type="spellEnd"/>
-      <w:r>
-        <w:rPr>
-          <w:b/>
-          <w:bCs/>
-          <w:lang w:val="en-US"/>
-        </w:rPr>
-        <w:t xml:space="preserve"> de Costo-</w:t>
-      </w:r>
-      <w:proofErr w:type="spellStart"/>
-      <w:r>
-        <w:rPr>
-          <w:b/>
-          <w:bCs/>
-          <w:lang w:val="en-US"/>
-        </w:rPr>
-        <w:t>Beneficio</w:t>
-      </w:r>
-      <w:proofErr w:type="spellEnd"/>
-    </w:p>
-    <w:p>
-      <w:pPr>
-        <w:rPr>
-          <w:b/>
-          <w:bCs/>
-          <w:lang w:val="en-US"/>
-        </w:rPr>
-      </w:pPr>
-      <w:proofErr w:type="spellStart"/>
-      <w:r>
-        <w:rPr>
-          <w:b/>
-          <w:bCs/>
-          <w:lang w:val="en-US"/>
-        </w:rPr>
-        <w:t>Estructura</w:t>
-      </w:r>
-      <w:proofErr w:type="spellEnd"/>
-      <w:r>
-        <w:rPr>
-          <w:b/>
-          <w:bCs/>
-          <w:lang w:val="en-US"/>
-        </w:rPr>
-        <w:t xml:space="preserve"> de Costos </w:t>
-      </w:r>
-      <w:proofErr w:type="spellStart"/>
-      <w:r>
-        <w:rPr>
-          <w:b/>
-          <w:bCs/>
-          <w:lang w:val="en-US"/>
-        </w:rPr>
-        <w:t>Mensual</w:t>
-      </w:r>
-      <w:proofErr w:type="spellEnd"/>
-      <w:r>
-        <w:rPr>
-          <w:b/>
-          <w:bCs/>
-          <w:lang w:val="en-US"/>
-        </w:rPr>
-        <w:t xml:space="preserve"> (</w:t>
-      </w:r>
-      <w:proofErr w:type="spellStart"/>
-      <w:r>
-        <w:rPr>
-          <w:b/>
-          <w:bCs/>
-          <w:lang w:val="en-US"/>
-        </w:rPr>
-        <w:t>Estimado</w:t>
-      </w:r>
-      <w:proofErr w:type="spellEnd"/>
-      <w:r>
-        <w:rPr>
-          <w:b/>
-          <w:bCs/>
-          <w:lang w:val="en-US"/>
-        </w:rPr>
-        <w:t>)</w:t>
+        </w:rPr>
+        <w:t xml:space="preserve"> Análisis de Costo-Beneficio</w:t>
+      </w:r>
+    </w:p>
+    <w:p>
+      <w:pPr>
+        <w:rPr>
+          <w:b/>
+          <w:bCs/>
+        </w:rPr>
+      </w:pPr>
+      <w:r>
+        <w:rPr>
+          <w:b/>
+          <w:bCs/>
+        </w:rPr>
+        <w:t>Estructura de Costos Mensual (Estimado)</w:t>
       </w:r>
     </w:p>
     <w:tbl>
@@ -10230,26 +9182,99 @@
                 <w:lang w:val="pt-BR"/>
               </w:rPr>
             </w:pPr>
+            <w:r>
+              <w:rPr>
+                <w:lang w:val="pt-BR"/>
+              </w:rPr>
+              <w:t>Multi-AZ PostgreSQL para metadatos</w:t>
+            </w:r>
+          </w:p>
+        </w:tc>
+      </w:tr>
+      <w:tr>
+        <w:trPr>
+          <w:tblCellSpacing w:w="15" w:type="dxa"/>
+        </w:trPr>
+        <w:tc>
+          <w:tcPr>
+            <w:tcW w:w="0" w:type="auto"/>
+            <w:vAlign w:val="center"/>
+            <w:hideMark/>
+          </w:tcPr>
+          <w:p>
+            <w:pPr>
+              <w:rPr>
+                <w:lang w:val="en-US"/>
+              </w:rPr>
+            </w:pPr>
+            <w:r>
+              <w:rPr>
+                <w:b/>
+                <w:bCs/>
+                <w:lang w:val="en-US"/>
+              </w:rPr>
+              <w:t>Kafka (MSK)</w:t>
+            </w:r>
+          </w:p>
+        </w:tc>
+        <w:tc>
+          <w:tcPr>
+            <w:tcW w:w="0" w:type="auto"/>
+            <w:vAlign w:val="center"/>
+            <w:hideMark/>
+          </w:tcPr>
+          <w:p>
+            <w:pPr>
+              <w:rPr>
+                <w:lang w:val="en-US"/>
+              </w:rPr>
+            </w:pPr>
+            <w:r>
+              <w:rPr>
+                <w:lang w:val="en-US"/>
+              </w:rPr>
+              <w:t>$1,200</w:t>
+            </w:r>
+          </w:p>
+        </w:tc>
+        <w:tc>
+          <w:tcPr>
+            <w:tcW w:w="0" w:type="auto"/>
+            <w:vAlign w:val="center"/>
+            <w:hideMark/>
+          </w:tcPr>
+          <w:p>
+            <w:pPr>
+              <w:rPr>
+                <w:lang w:val="en-US"/>
+              </w:rPr>
+            </w:pPr>
+            <w:r>
+              <w:rPr>
+                <w:lang w:val="en-US"/>
+              </w:rPr>
+              <w:t xml:space="preserve">6 brokers para </w:t>
+            </w:r>
             <w:proofErr w:type="spellStart"/>
             <w:r>
               <w:rPr>
-                <w:lang w:val="pt-BR"/>
-              </w:rPr>
-              <w:t>Multi-AZ</w:t>
+                <w:lang w:val="en-US"/>
+              </w:rPr>
+              <w:t>alta</w:t>
             </w:r>
             <w:proofErr w:type="spellEnd"/>
             <w:r>
               <w:rPr>
-                <w:lang w:val="pt-BR"/>
-              </w:rPr>
-              <w:t xml:space="preserve"> PostgreSQL para </w:t>
+                <w:lang w:val="en-US"/>
+              </w:rPr>
+              <w:t xml:space="preserve"> </w:t>
             </w:r>
             <w:proofErr w:type="spellStart"/>
             <w:r>
               <w:rPr>
-                <w:lang w:val="pt-BR"/>
-              </w:rPr>
-              <w:t>metadatos</w:t>
+                <w:lang w:val="en-US"/>
+              </w:rPr>
+              <w:t>disponibilidad</w:t>
             </w:r>
             <w:proofErr w:type="spellEnd"/>
           </w:p>
@@ -10277,7 +9302,7 @@
                 <w:bCs/>
                 <w:lang w:val="en-US"/>
               </w:rPr>
-              <w:t>Kafka (MSK)</w:t>
+              <w:t>Load Balancer</w:t>
             </w:r>
           </w:p>
         </w:tc>
@@ -10297,7 +9322,7 @@
               <w:rPr>
                 <w:lang w:val="en-US"/>
               </w:rPr>
-              <w:t>$1,200</w:t>
+              <w:t>$200</w:t>
             </w:r>
           </w:p>
         </w:tc>
@@ -10317,28 +9342,81 @@
               <w:rPr>
                 <w:lang w:val="en-US"/>
               </w:rPr>
-              <w:t xml:space="preserve">6 brokers para </w:t>
+              <w:t>ALB con SSL termination</w:t>
+            </w:r>
+          </w:p>
+        </w:tc>
+      </w:tr>
+      <w:tr>
+        <w:trPr>
+          <w:tblCellSpacing w:w="15" w:type="dxa"/>
+        </w:trPr>
+        <w:tc>
+          <w:tcPr>
+            <w:tcW w:w="0" w:type="auto"/>
+            <w:vAlign w:val="center"/>
+            <w:hideMark/>
+          </w:tcPr>
+          <w:p>
+            <w:pPr>
+              <w:rPr>
+                <w:lang w:val="en-US"/>
+              </w:rPr>
+            </w:pPr>
+            <w:r>
+              <w:rPr>
+                <w:b/>
+                <w:bCs/>
+                <w:lang w:val="en-US"/>
+              </w:rPr>
+              <w:t>Monitoring</w:t>
+            </w:r>
+          </w:p>
+        </w:tc>
+        <w:tc>
+          <w:tcPr>
+            <w:tcW w:w="0" w:type="auto"/>
+            <w:vAlign w:val="center"/>
+            <w:hideMark/>
+          </w:tcPr>
+          <w:p>
+            <w:pPr>
+              <w:rPr>
+                <w:lang w:val="en-US"/>
+              </w:rPr>
+            </w:pPr>
+            <w:r>
+              <w:rPr>
+                <w:lang w:val="en-US"/>
+              </w:rPr>
+              <w:t>$400</w:t>
+            </w:r>
+          </w:p>
+        </w:tc>
+        <w:tc>
+          <w:tcPr>
+            <w:tcW w:w="0" w:type="auto"/>
+            <w:vAlign w:val="center"/>
+            <w:hideMark/>
+          </w:tcPr>
+          <w:p>
+            <w:pPr>
+              <w:rPr>
+                <w:lang w:val="en-US"/>
+              </w:rPr>
+            </w:pPr>
+            <w:r>
+              <w:rPr>
+                <w:lang w:val="en-US"/>
+              </w:rPr>
+              <w:t xml:space="preserve">CloudWatch + </w:t>
             </w:r>
             <w:proofErr w:type="spellStart"/>
             <w:r>
               <w:rPr>
                 <w:lang w:val="en-US"/>
               </w:rPr>
-              <w:t>alta</w:t>
-            </w:r>
-            <w:proofErr w:type="spellEnd"/>
-            <w:r>
-              <w:rPr>
-                <w:lang w:val="en-US"/>
-              </w:rPr>
-              <w:t xml:space="preserve"> </w:t>
-            </w:r>
-            <w:proofErr w:type="spellStart"/>
-            <w:r>
-              <w:rPr>
-                <w:lang w:val="en-US"/>
-              </w:rPr>
-              <w:t>disponibilidad</w:t>
+              <w:t>terceros</w:t>
             </w:r>
             <w:proofErr w:type="spellEnd"/>
           </w:p>
@@ -10366,7 +9444,7 @@
                 <w:bCs/>
                 <w:lang w:val="en-US"/>
               </w:rPr>
-              <w:t>Load Balancer</w:t>
+              <w:t>Backup/DR</w:t>
             </w:r>
           </w:p>
         </w:tc>
@@ -10386,7 +9464,7 @@
               <w:rPr>
                 <w:lang w:val="en-US"/>
               </w:rPr>
-              <w:t>$200</w:t>
+              <w:t>$300</w:t>
             </w:r>
           </w:p>
         </w:tc>
@@ -10406,7 +9484,7 @@
               <w:rPr>
                 <w:lang w:val="en-US"/>
               </w:rPr>
-              <w:t>ALB con SSL termination</w:t>
+              <w:t>Cross-region replication</w:t>
             </w:r>
           </w:p>
         </w:tc>
@@ -10433,7 +9511,7 @@
                 <w:bCs/>
                 <w:lang w:val="en-US"/>
               </w:rPr>
-              <w:t>Monitoring</w:t>
+              <w:t>Total</w:t>
             </w:r>
           </w:p>
         </w:tc>
@@ -10451,9 +9529,11 @@
             </w:pPr>
             <w:r>
               <w:rPr>
-                <w:lang w:val="en-US"/>
-              </w:rPr>
-              <w:t>$400</w:t>
+                <w:b/>
+                <w:bCs/>
+                <w:lang w:val="en-US"/>
+              </w:rPr>
+              <w:t>$5,900</w:t>
             </w:r>
           </w:p>
         </w:tc>
@@ -10471,150 +9551,6 @@
             </w:pPr>
             <w:r>
               <w:rPr>
-                <w:lang w:val="en-US"/>
-              </w:rPr>
-              <w:t xml:space="preserve">CloudWatch + </w:t>
-            </w:r>
-            <w:proofErr w:type="spellStart"/>
-            <w:r>
-              <w:rPr>
-                <w:lang w:val="en-US"/>
-              </w:rPr>
-              <w:t>terceros</w:t>
-            </w:r>
-            <w:proofErr w:type="spellEnd"/>
-          </w:p>
-        </w:tc>
-      </w:tr>
-      <w:tr>
-        <w:trPr>
-          <w:tblCellSpacing w:w="15" w:type="dxa"/>
-        </w:trPr>
-        <w:tc>
-          <w:tcPr>
-            <w:tcW w:w="0" w:type="auto"/>
-            <w:vAlign w:val="center"/>
-            <w:hideMark/>
-          </w:tcPr>
-          <w:p>
-            <w:pPr>
-              <w:rPr>
-                <w:lang w:val="en-US"/>
-              </w:rPr>
-            </w:pPr>
-            <w:r>
-              <w:rPr>
-                <w:b/>
-                <w:bCs/>
-                <w:lang w:val="en-US"/>
-              </w:rPr>
-              <w:t>Backup/DR</w:t>
-            </w:r>
-          </w:p>
-        </w:tc>
-        <w:tc>
-          <w:tcPr>
-            <w:tcW w:w="0" w:type="auto"/>
-            <w:vAlign w:val="center"/>
-            <w:hideMark/>
-          </w:tcPr>
-          <w:p>
-            <w:pPr>
-              <w:rPr>
-                <w:lang w:val="en-US"/>
-              </w:rPr>
-            </w:pPr>
-            <w:r>
-              <w:rPr>
-                <w:lang w:val="en-US"/>
-              </w:rPr>
-              <w:t>$300</w:t>
-            </w:r>
-          </w:p>
-        </w:tc>
-        <w:tc>
-          <w:tcPr>
-            <w:tcW w:w="0" w:type="auto"/>
-            <w:vAlign w:val="center"/>
-            <w:hideMark/>
-          </w:tcPr>
-          <w:p>
-            <w:pPr>
-              <w:rPr>
-                <w:lang w:val="en-US"/>
-              </w:rPr>
-            </w:pPr>
-            <w:r>
-              <w:rPr>
-                <w:lang w:val="en-US"/>
-              </w:rPr>
-              <w:t>Cross-region replication</w:t>
-            </w:r>
-          </w:p>
-        </w:tc>
-      </w:tr>
-      <w:tr>
-        <w:trPr>
-          <w:tblCellSpacing w:w="15" w:type="dxa"/>
-        </w:trPr>
-        <w:tc>
-          <w:tcPr>
-            <w:tcW w:w="0" w:type="auto"/>
-            <w:vAlign w:val="center"/>
-            <w:hideMark/>
-          </w:tcPr>
-          <w:p>
-            <w:pPr>
-              <w:rPr>
-                <w:lang w:val="en-US"/>
-              </w:rPr>
-            </w:pPr>
-            <w:r>
-              <w:rPr>
-                <w:b/>
-                <w:bCs/>
-                <w:lang w:val="en-US"/>
-              </w:rPr>
-              <w:t>Total</w:t>
-            </w:r>
-          </w:p>
-        </w:tc>
-        <w:tc>
-          <w:tcPr>
-            <w:tcW w:w="0" w:type="auto"/>
-            <w:vAlign w:val="center"/>
-            <w:hideMark/>
-          </w:tcPr>
-          <w:p>
-            <w:pPr>
-              <w:rPr>
-                <w:lang w:val="en-US"/>
-              </w:rPr>
-            </w:pPr>
-            <w:r>
-              <w:rPr>
-                <w:b/>
-                <w:bCs/>
-                <w:lang w:val="en-US"/>
-              </w:rPr>
-              <w:t>$5,900</w:t>
-            </w:r>
-          </w:p>
-        </w:tc>
-        <w:tc>
-          <w:tcPr>
-            <w:tcW w:w="0" w:type="auto"/>
-            <w:vAlign w:val="center"/>
-            <w:hideMark/>
-          </w:tcPr>
-          <w:p>
-            <w:pPr>
-              <w:rPr>
-                <w:lang w:val="en-US"/>
-              </w:rPr>
-            </w:pPr>
-            <w:r>
-              <w:rPr>
                 <w:b/>
                 <w:bCs/>
                 <w:lang w:val="en-US"/>
@@ -10763,103 +9699,25 @@
           <w:ilvl w:val="0"/>
           <w:numId w:val="21"/>
         </w:numPr>
-        <w:rPr>
-          <w:lang w:val="en-US"/>
-        </w:rPr>
-      </w:pPr>
-      <w:r>
-        <w:rPr>
-          <w:b/>
-          <w:bCs/>
-          <w:lang w:val="en-US"/>
-        </w:rPr>
-        <w:t xml:space="preserve">Compliance </w:t>
-      </w:r>
-      <w:proofErr w:type="spellStart"/>
-      <w:r>
-        <w:rPr>
-          <w:b/>
-          <w:bCs/>
-          <w:lang w:val="en-US"/>
-        </w:rPr>
-        <w:t>automático</w:t>
-      </w:r>
-      <w:proofErr w:type="spellEnd"/>
-      <w:r>
-        <w:rPr>
-          <w:lang w:val="en-US"/>
-        </w:rPr>
-        <w:t xml:space="preserve">: $200k </w:t>
-      </w:r>
-      <w:proofErr w:type="spellStart"/>
-      <w:r>
-        <w:rPr>
-          <w:lang w:val="en-US"/>
-        </w:rPr>
-        <w:t>anuales</w:t>
-      </w:r>
-      <w:proofErr w:type="spellEnd"/>
-      <w:r>
-        <w:rPr>
-          <w:lang w:val="en-US"/>
-        </w:rPr>
-        <w:t xml:space="preserve"> (</w:t>
-      </w:r>
-      <w:proofErr w:type="spellStart"/>
-      <w:r>
-        <w:rPr>
-          <w:lang w:val="en-US"/>
-        </w:rPr>
-        <w:t>menos</w:t>
-      </w:r>
-      <w:proofErr w:type="spellEnd"/>
-      <w:r>
-        <w:rPr>
-          <w:lang w:val="en-US"/>
-        </w:rPr>
-        <w:t xml:space="preserve"> </w:t>
-      </w:r>
-      <w:proofErr w:type="spellStart"/>
-      <w:r>
-        <w:rPr>
-          <w:lang w:val="en-US"/>
-        </w:rPr>
-        <w:t>multas</w:t>
-      </w:r>
-      <w:proofErr w:type="spellEnd"/>
-      <w:r>
-        <w:rPr>
-          <w:lang w:val="en-US"/>
-        </w:rPr>
-        <w:t xml:space="preserve">, </w:t>
-      </w:r>
-      <w:proofErr w:type="spellStart"/>
-      <w:r>
-        <w:rPr>
-          <w:lang w:val="en-US"/>
-        </w:rPr>
-        <w:t>auditorías</w:t>
-      </w:r>
-      <w:proofErr w:type="spellEnd"/>
-      <w:r>
-        <w:rPr>
-          <w:lang w:val="en-US"/>
-        </w:rPr>
-        <w:t xml:space="preserve"> </w:t>
-      </w:r>
-      <w:proofErr w:type="spellStart"/>
-      <w:r>
-        <w:rPr>
-          <w:lang w:val="en-US"/>
-        </w:rPr>
-        <w:t>simplificadas</w:t>
-      </w:r>
-      <w:proofErr w:type="spellEnd"/>
-      <w:r>
-        <w:rPr>
-          <w:lang w:val="en-US"/>
-        </w:rPr>
-        <w:t>)</w:t>
+      </w:pPr>
+      <w:proofErr w:type="spellStart"/>
+      <w:r>
+        <w:rPr>
+          <w:b/>
+          <w:bCs/>
+        </w:rPr>
+        <w:t>Compliance</w:t>
+      </w:r>
+      <w:proofErr w:type="spellEnd"/>
+      <w:r>
+        <w:rPr>
+          <w:b/>
+          <w:bCs/>
+        </w:rPr>
+        <w:t xml:space="preserve"> automático</w:t>
+      </w:r>
+      <w:r>
+        <w:t>: $200k anuales (menos multas, auditorías simplificadas)</w:t>
       </w:r>
     </w:p>
     <w:p>
@@ -10951,7 +9809,7 @@
           <w:lang w:val="en-US"/>
         </w:rPr>
         <w:pict w14:anchorId="71226C7A">
-          <v:rect id="_x0000_i1104" style="width:0;height:1.5pt" o:hralign="center" o:hrstd="t" o:hr="t" fillcolor="#a0a0a0" stroked="f"/>
+          <v:rect id="_x0000_i1032" style="width:0;height:1.5pt" o:hralign="center" o:hrstd="t" o:hr="t" fillcolor="#a0a0a0" stroked="f"/>
         </w:pict>
       </w:r>
     </w:p>
@@ -11035,19 +9893,11 @@
           <w:lang w:val="en-US"/>
         </w:rPr>
       </w:pPr>
-      <w:proofErr w:type="spellStart"/>
-      <w:r>
-        <w:rPr>
-          <w:lang w:val="en-US"/>
-        </w:rPr>
-        <w:t>Modelo</w:t>
-      </w:r>
-      <w:proofErr w:type="spellEnd"/>
-      <w:r>
-        <w:rPr>
-          <w:lang w:val="en-US"/>
-        </w:rPr>
-        <w:t xml:space="preserve"> Random Forest </w:t>
+      <w:r>
+        <w:rPr>
+          <w:lang w:val="en-US"/>
+        </w:rPr>
+        <w:t xml:space="preserve">Modelo Random Forest </w:t>
       </w:r>
       <w:proofErr w:type="spellStart"/>
       <w:r>
@@ -11576,7 +10426,7 @@
           <w:lang w:val="en-US"/>
         </w:rPr>
         <w:pict w14:anchorId="50A86786">
-          <v:rect id="_x0000_i1105" style="width:0;height:1.5pt" o:hralign="center" o:hrstd="t" o:hr="t" fillcolor="#a0a0a0" stroked="f"/>
+          <v:rect id="_x0000_i1033" style="width:0;height:1.5pt" o:hralign="center" o:hrstd="t" o:hr="t" fillcolor="#a0a0a0" stroked="f"/>
         </w:pict>
       </w:r>
     </w:p>
@@ -11680,65 +10530,18 @@
           <w:ilvl w:val="0"/>
           <w:numId w:val="26"/>
         </w:numPr>
-        <w:rPr>
-          <w:lang w:val="en-US"/>
-        </w:rPr>
-      </w:pPr>
-      <w:r>
-        <w:rPr>
-          <w:b/>
-          <w:bCs/>
-          <w:lang w:val="en-US"/>
+      </w:pPr>
+      <w:proofErr w:type="spellStart"/>
+      <w:r>
+        <w:rPr>
+          <w:b/>
+          <w:bCs/>
         </w:rPr>
         <w:t>Recall</w:t>
       </w:r>
-      <w:r>
-        <w:rPr>
-          <w:lang w:val="en-US"/>
-        </w:rPr>
-        <w:t>: &gt;78% (</w:t>
-      </w:r>
-      <w:proofErr w:type="spellStart"/>
-      <w:r>
-        <w:rPr>
-          <w:lang w:val="en-US"/>
-        </w:rPr>
-        <w:t>minimizar</w:t>
-      </w:r>
-      <w:proofErr w:type="spellEnd"/>
-      <w:r>
-        <w:rPr>
-          <w:lang w:val="en-US"/>
-        </w:rPr>
-        <w:t xml:space="preserve"> </w:t>
-      </w:r>
-      <w:proofErr w:type="spellStart"/>
-      <w:r>
-        <w:rPr>
-          <w:lang w:val="en-US"/>
-        </w:rPr>
-        <w:t>fraudes</w:t>
-      </w:r>
-      <w:proofErr w:type="spellEnd"/>
-      <w:r>
-        <w:rPr>
-          <w:lang w:val="en-US"/>
-        </w:rPr>
-        <w:t xml:space="preserve"> no </w:t>
-      </w:r>
-      <w:proofErr w:type="spellStart"/>
-      <w:r>
-        <w:rPr>
-          <w:lang w:val="en-US"/>
-        </w:rPr>
-        <w:t>detectados</w:t>
-      </w:r>
-      <w:proofErr w:type="spellEnd"/>
-      <w:r>
-        <w:rPr>
-          <w:lang w:val="en-US"/>
-        </w:rPr>
-        <w:t>)</w:t>
+      <w:proofErr w:type="spellEnd"/>
+      <w:r>
+        <w:t>: &gt;78% (minimizar fraudes no detectados)</w:t>
       </w:r>
     </w:p>
     <w:p>
@@ -11747,75 +10550,25 @@
           <w:ilvl w:val="0"/>
           <w:numId w:val="26"/>
         </w:numPr>
-        <w:rPr>
-          <w:lang w:val="en-US"/>
-        </w:rPr>
-      </w:pPr>
-      <w:proofErr w:type="spellStart"/>
-      <w:r>
-        <w:rPr>
-          <w:b/>
-          <w:bCs/>
-          <w:lang w:val="en-US"/>
-        </w:rPr>
-        <w:t>Latencia</w:t>
-      </w:r>
-      <w:proofErr w:type="spellEnd"/>
-      <w:r>
-        <w:rPr>
-          <w:b/>
-          <w:bCs/>
-          <w:lang w:val="en-US"/>
-        </w:rPr>
-        <w:t xml:space="preserve"> de scoring</w:t>
-      </w:r>
-      <w:r>
-        <w:rPr>
-          <w:lang w:val="en-US"/>
-        </w:rPr>
-        <w:t xml:space="preserve">: &lt;2 </w:t>
-      </w:r>
-      <w:proofErr w:type="spellStart"/>
-      <w:r>
-        <w:rPr>
-          <w:lang w:val="en-US"/>
-        </w:rPr>
-        <w:t>segundos</w:t>
-      </w:r>
-      <w:proofErr w:type="spellEnd"/>
-      <w:r>
-        <w:rPr>
-          <w:lang w:val="en-US"/>
-        </w:rPr>
-        <w:t xml:space="preserve"> (</w:t>
-      </w:r>
-      <w:proofErr w:type="spellStart"/>
-      <w:r>
-        <w:rPr>
-          <w:lang w:val="en-US"/>
-        </w:rPr>
-        <w:t>requisito</w:t>
-      </w:r>
-      <w:proofErr w:type="spellEnd"/>
-      <w:r>
-        <w:rPr>
-          <w:lang w:val="en-US"/>
-        </w:rPr>
-        <w:t xml:space="preserve"> </w:t>
-      </w:r>
-      <w:proofErr w:type="spellStart"/>
-      <w:r>
-        <w:rPr>
-          <w:lang w:val="en-US"/>
-        </w:rPr>
-        <w:t>negocio</w:t>
-      </w:r>
-      <w:proofErr w:type="spellEnd"/>
-      <w:r>
-        <w:rPr>
-          <w:lang w:val="en-US"/>
-        </w:rPr>
-        <w:t>)</w:t>
+      </w:pPr>
+      <w:r>
+        <w:rPr>
+          <w:b/>
+          <w:bCs/>
+        </w:rPr>
+        <w:t xml:space="preserve">Latencia de </w:t>
+      </w:r>
+      <w:proofErr w:type="spellStart"/>
+      <w:r>
+        <w:rPr>
+          <w:b/>
+          <w:bCs/>
+        </w:rPr>
+        <w:t>scoring</w:t>
+      </w:r>
+      <w:proofErr w:type="spellEnd"/>
+      <w:r>
+        <w:t>: &lt;2 segundos (requisito negocio)</w:t>
       </w:r>
     </w:p>
     <w:p>
@@ -11871,7 +10624,6 @@
           <w:lang w:val="en-US"/>
         </w:rPr>
       </w:pPr>
-      <w:proofErr w:type="spellStart"/>
       <w:r>
         <w:rPr>
           <w:b/>
@@ -11880,7 +10632,6 @@
         </w:rPr>
         <w:t>Negocio</w:t>
       </w:r>
-      <w:proofErr w:type="spellEnd"/>
     </w:p>
     <w:p>
       <w:pPr>
@@ -12117,79 +10868,34 @@
           <w:ilvl w:val="0"/>
           <w:numId w:val="28"/>
         </w:numPr>
-        <w:rPr>
-          <w:lang w:val="en-US"/>
-        </w:rPr>
-      </w:pPr>
-      <w:r>
-        <w:rPr>
-          <w:b/>
-          <w:bCs/>
-          <w:lang w:val="en-US"/>
-        </w:rPr>
-        <w:t>Deployment frequency</w:t>
-      </w:r>
-      <w:r>
-        <w:rPr>
-          <w:lang w:val="en-US"/>
-        </w:rPr>
-        <w:t xml:space="preserve">: </w:t>
-      </w:r>
-      <w:proofErr w:type="spellStart"/>
-      <w:r>
-        <w:rPr>
-          <w:lang w:val="en-US"/>
-        </w:rPr>
-        <w:t>Semanal</w:t>
-      </w:r>
-      <w:proofErr w:type="spellEnd"/>
-      <w:r>
-        <w:rPr>
-          <w:lang w:val="en-US"/>
-        </w:rPr>
-        <w:t xml:space="preserve"> (</w:t>
-      </w:r>
-      <w:proofErr w:type="spellStart"/>
-      <w:r>
-        <w:rPr>
-          <w:lang w:val="en-US"/>
-        </w:rPr>
-        <w:t>modelos</w:t>
-      </w:r>
-      <w:proofErr w:type="spellEnd"/>
-      <w:r>
-        <w:rPr>
-          <w:lang w:val="en-US"/>
-        </w:rPr>
-        <w:t xml:space="preserve">), </w:t>
-      </w:r>
-      <w:proofErr w:type="spellStart"/>
-      <w:r>
-        <w:rPr>
-          <w:lang w:val="en-US"/>
-        </w:rPr>
-        <w:t>diario</w:t>
-      </w:r>
-      <w:proofErr w:type="spellEnd"/>
-      <w:r>
-        <w:rPr>
-          <w:lang w:val="en-US"/>
-        </w:rPr>
-        <w:t xml:space="preserve"> (</w:t>
-      </w:r>
-      <w:proofErr w:type="spellStart"/>
-      <w:r>
-        <w:rPr>
-          <w:lang w:val="en-US"/>
-        </w:rPr>
-        <w:t>configuraciones</w:t>
-      </w:r>
-      <w:proofErr w:type="spellEnd"/>
-      <w:r>
-        <w:rPr>
-          <w:lang w:val="en-US"/>
-        </w:rPr>
-        <w:t>)</w:t>
+      </w:pPr>
+      <w:proofErr w:type="spellStart"/>
+      <w:r>
+        <w:rPr>
+          <w:b/>
+          <w:bCs/>
+        </w:rPr>
+        <w:t>Deployment</w:t>
+      </w:r>
+      <w:proofErr w:type="spellEnd"/>
+      <w:r>
+        <w:rPr>
+          <w:b/>
+          <w:bCs/>
+        </w:rPr>
+        <w:t xml:space="preserve"> </w:t>
+      </w:r>
+      <w:proofErr w:type="spellStart"/>
+      <w:r>
+        <w:rPr>
+          <w:b/>
+          <w:bCs/>
+        </w:rPr>
+        <w:t>frequency</w:t>
+      </w:r>
+      <w:proofErr w:type="spellEnd"/>
+      <w:r>
+        <w:t>: Semanal (modelos), diario (configuraciones)</w:t>
       </w:r>
     </w:p>
     <w:p>
@@ -12236,7 +10942,7 @@
           <w:lang w:val="en-US"/>
         </w:rPr>
         <w:pict w14:anchorId="67986C66">
-          <v:rect id="_x0000_i1106" style="width:0;height:1.5pt" o:hralign="center" o:hrstd="t" o:hr="t" fillcolor="#a0a0a0" stroked="f"/>
+          <v:rect id="_x0000_i1034" style="width:0;height:1.5pt" o:hralign="center" o:hrstd="t" o:hr="t" fillcolor="#a0a0a0" stroked="f"/>
         </w:pict>
       </w:r>
     </w:p>
@@ -12289,59 +10995,31 @@
           <w:ilvl w:val="0"/>
           <w:numId w:val="29"/>
         </w:numPr>
-        <w:rPr>
-          <w:lang w:val="en-US"/>
-        </w:rPr>
-      </w:pPr>
-      <w:proofErr w:type="spellStart"/>
-      <w:r>
-        <w:rPr>
-          <w:b/>
-          <w:bCs/>
-          <w:lang w:val="en-US"/>
+      </w:pPr>
+      <w:r>
+        <w:rPr>
+          <w:b/>
+          <w:bCs/>
         </w:rPr>
         <w:lastRenderedPageBreak/>
-        <w:t>Escalabilidad</w:t>
-      </w:r>
-      <w:proofErr w:type="spellEnd"/>
-      <w:r>
-        <w:rPr>
-          <w:b/>
-          <w:bCs/>
-          <w:lang w:val="en-US"/>
-        </w:rPr>
-        <w:t xml:space="preserve"> </w:t>
-      </w:r>
-      <w:proofErr w:type="spellStart"/>
-      <w:r>
-        <w:rPr>
-          <w:b/>
-          <w:bCs/>
-          <w:lang w:val="en-US"/>
-        </w:rPr>
-        <w:t>probada</w:t>
-      </w:r>
-      <w:proofErr w:type="spellEnd"/>
-      <w:r>
-        <w:rPr>
-          <w:lang w:val="en-US"/>
-        </w:rPr>
-        <w:t xml:space="preserve">: </w:t>
-      </w:r>
-      <w:proofErr w:type="spellStart"/>
-      <w:r>
-        <w:rPr>
-          <w:lang w:val="en-US"/>
-        </w:rPr>
-        <w:t>Arquitectura</w:t>
-      </w:r>
-      <w:proofErr w:type="spellEnd"/>
-      <w:r>
-        <w:rPr>
-          <w:lang w:val="en-US"/>
-        </w:rPr>
-        <w:t xml:space="preserve"> cloud-native con auto-scaling</w:t>
-      </w:r>
+        <w:t>Escalabilidad probada</w:t>
+      </w:r>
+      <w:r>
+        <w:t xml:space="preserve">: Arquitectura </w:t>
+      </w:r>
+      <w:proofErr w:type="spellStart"/>
+      <w:r>
+        <w:t>cloud</w:t>
+      </w:r>
+      <w:proofErr w:type="spellEnd"/>
+      <w:r>
+        <w:t xml:space="preserve">-native con </w:t>
+      </w:r>
+      <w:proofErr w:type="spellStart"/>
+      <w:r>
+        <w:t>auto-scaling</w:t>
+      </w:r>
+      <w:proofErr w:type="spellEnd"/>
     </w:p>
     <w:p>
       <w:pPr>
@@ -12408,84 +11086,17 @@
           <w:ilvl w:val="0"/>
           <w:numId w:val="29"/>
         </w:numPr>
-        <w:rPr>
-          <w:lang w:val="en-US"/>
-        </w:rPr>
-      </w:pPr>
-      <w:r>
-        <w:rPr>
-          <w:b/>
-          <w:bCs/>
-          <w:lang w:val="en-US"/>
-        </w:rPr>
-        <w:t>Costo-</w:t>
-      </w:r>
-      <w:proofErr w:type="spellStart"/>
-      <w:r>
-        <w:rPr>
-          <w:b/>
-          <w:bCs/>
-          <w:lang w:val="en-US"/>
-        </w:rPr>
-        <w:t>eficiencia</w:t>
-      </w:r>
-      <w:proofErr w:type="spellEnd"/>
-      <w:r>
-        <w:rPr>
-          <w:lang w:val="en-US"/>
-        </w:rPr>
-        <w:t xml:space="preserve">: ROI </w:t>
-      </w:r>
-      <w:proofErr w:type="spellStart"/>
-      <w:r>
-        <w:rPr>
-          <w:lang w:val="en-US"/>
-        </w:rPr>
-        <w:t>excepcional</w:t>
-      </w:r>
-      <w:proofErr w:type="spellEnd"/>
-      <w:r>
-        <w:rPr>
-          <w:lang w:val="en-US"/>
-        </w:rPr>
-        <w:t xml:space="preserve">, </w:t>
-      </w:r>
-      <w:proofErr w:type="spellStart"/>
-      <w:r>
-        <w:rPr>
-          <w:lang w:val="en-US"/>
-        </w:rPr>
-        <w:t>costos</w:t>
-      </w:r>
-      <w:proofErr w:type="spellEnd"/>
-      <w:r>
-        <w:rPr>
-          <w:lang w:val="en-US"/>
-        </w:rPr>
-        <w:t xml:space="preserve"> </w:t>
-      </w:r>
-      <w:proofErr w:type="spellStart"/>
-      <w:r>
-        <w:rPr>
-          <w:lang w:val="en-US"/>
-        </w:rPr>
-        <w:t>operacionales</w:t>
-      </w:r>
-      <w:proofErr w:type="spellEnd"/>
-      <w:r>
-        <w:rPr>
-          <w:lang w:val="en-US"/>
-        </w:rPr>
-        <w:t xml:space="preserve"> </w:t>
-      </w:r>
-      <w:proofErr w:type="spellStart"/>
-      <w:r>
-        <w:rPr>
-          <w:lang w:val="en-US"/>
-        </w:rPr>
-        <w:t>optimizados</w:t>
-      </w:r>
-      <w:proofErr w:type="spellEnd"/>
+      </w:pPr>
+      <w:r>
+        <w:rPr>
+          <w:b/>
+          <w:bCs/>
+        </w:rPr>
+        <w:t>Costo-eficiencia</w:t>
+      </w:r>
+      <w:r>
+        <w:t>: ROI excepcional, costos operacionales optimizados</w:t>
+      </w:r>
     </w:p>
     <w:p>
       <w:pPr>
@@ -12583,74 +11194,35 @@
           <w:ilvl w:val="0"/>
           <w:numId w:val="30"/>
         </w:numPr>
-        <w:rPr>
-          <w:lang w:val="en-US"/>
-        </w:rPr>
-      </w:pPr>
-      <w:r>
-        <w:rPr>
-          <w:b/>
-          <w:bCs/>
-          <w:lang w:val="en-US"/>
-        </w:rPr>
-        <w:t>Model drift</w:t>
-      </w:r>
-      <w:r>
-        <w:rPr>
-          <w:lang w:val="en-US"/>
-        </w:rPr>
-        <w:t xml:space="preserve">: </w:t>
-      </w:r>
-      <w:proofErr w:type="spellStart"/>
-      <w:r>
-        <w:rPr>
-          <w:lang w:val="en-US"/>
-        </w:rPr>
-        <w:t>Monitoreo</w:t>
-      </w:r>
-      <w:proofErr w:type="spellEnd"/>
-      <w:r>
-        <w:rPr>
-          <w:lang w:val="en-US"/>
+      </w:pPr>
+      <w:proofErr w:type="spellStart"/>
+      <w:r>
+        <w:rPr>
+          <w:b/>
+          <w:bCs/>
+        </w:rPr>
+        <w:t>Model</w:t>
+      </w:r>
+      <w:proofErr w:type="spellEnd"/>
+      <w:r>
+        <w:rPr>
+          <w:b/>
+          <w:bCs/>
         </w:rPr>
         <w:t xml:space="preserve"> </w:t>
       </w:r>
       <w:proofErr w:type="spellStart"/>
       <w:r>
         <w:rPr>
-          <w:lang w:val="en-US"/>
-        </w:rPr>
-        <w:t>automático</w:t>
-      </w:r>
-      <w:proofErr w:type="spellEnd"/>
-      <w:r>
-        <w:rPr>
-          <w:lang w:val="en-US"/>
-        </w:rPr>
-        <w:t xml:space="preserve"> + </w:t>
-      </w:r>
-      <w:proofErr w:type="spellStart"/>
-      <w:r>
-        <w:rPr>
-          <w:lang w:val="en-US"/>
-        </w:rPr>
-        <w:t>reentrenamiento</w:t>
-      </w:r>
-      <w:proofErr w:type="spellEnd"/>
-      <w:r>
-        <w:rPr>
-          <w:lang w:val="en-US"/>
-        </w:rPr>
-        <w:t xml:space="preserve"> </w:t>
-      </w:r>
-      <w:proofErr w:type="spellStart"/>
-      <w:r>
-        <w:rPr>
-          <w:lang w:val="en-US"/>
-        </w:rPr>
-        <w:t>programado</w:t>
-      </w:r>
-      <w:proofErr w:type="spellEnd"/>
+          <w:b/>
+          <w:bCs/>
+        </w:rPr>
+        <w:t>drift</w:t>
+      </w:r>
+      <w:proofErr w:type="spellEnd"/>
+      <w:r>
+        <w:t>: Monitoreo automático + reentrenamiento programado</w:t>
+      </w:r>
     </w:p>
     <w:p>
       <w:pPr>
@@ -12658,71 +11230,16 @@
           <w:ilvl w:val="0"/>
           <w:numId w:val="30"/>
         </w:numPr>
-        <w:rPr>
-          <w:lang w:val="en-US"/>
-        </w:rPr>
-      </w:pPr>
-      <w:proofErr w:type="spellStart"/>
-      <w:r>
-        <w:rPr>
-          <w:b/>
-          <w:bCs/>
-          <w:lang w:val="en-US"/>
-        </w:rPr>
-        <w:t>Escalabilidad</w:t>
-      </w:r>
-      <w:proofErr w:type="spellEnd"/>
-      <w:r>
-        <w:rPr>
-          <w:b/>
-          <w:bCs/>
-          <w:lang w:val="en-US"/>
-        </w:rPr>
-        <w:t xml:space="preserve"> de </w:t>
-      </w:r>
-      <w:proofErr w:type="spellStart"/>
-      <w:r>
-        <w:rPr>
-          <w:b/>
-          <w:bCs/>
-          <w:lang w:val="en-US"/>
-        </w:rPr>
-        <w:t>datos</w:t>
-      </w:r>
-      <w:proofErr w:type="spellEnd"/>
-      <w:r>
-        <w:rPr>
-          <w:lang w:val="en-US"/>
-        </w:rPr>
-        <w:t xml:space="preserve">: </w:t>
-      </w:r>
-      <w:proofErr w:type="spellStart"/>
-      <w:r>
-        <w:rPr>
-          <w:lang w:val="en-US"/>
-        </w:rPr>
-        <w:t>Arquitectura</w:t>
-      </w:r>
-      <w:proofErr w:type="spellEnd"/>
-      <w:r>
-        <w:rPr>
-          <w:lang w:val="en-US"/>
-        </w:rPr>
-        <w:t xml:space="preserve"> horizontal, </w:t>
-      </w:r>
-      <w:proofErr w:type="spellStart"/>
-      <w:r>
-        <w:rPr>
-          <w:lang w:val="en-US"/>
-        </w:rPr>
-        <w:t>particionamiento</w:t>
-      </w:r>
-      <w:proofErr w:type="spellEnd"/>
-      <w:r>
-        <w:rPr>
-          <w:lang w:val="en-US"/>
-        </w:rPr>
-        <w:t xml:space="preserve"> temporal</w:t>
+      </w:pPr>
+      <w:r>
+        <w:rPr>
+          <w:b/>
+          <w:bCs/>
+        </w:rPr>
+        <w:t>Escalabilidad de datos</w:t>
+      </w:r>
+      <w:r>
+        <w:t>: Arquitectura horizontal, particionamiento temporal</w:t>
       </w:r>
     </w:p>
     <w:p>
@@ -12731,71 +11248,16 @@
           <w:ilvl w:val="0"/>
           <w:numId w:val="30"/>
         </w:numPr>
-        <w:rPr>
-          <w:lang w:val="en-US"/>
-        </w:rPr>
-      </w:pPr>
-      <w:proofErr w:type="spellStart"/>
-      <w:r>
-        <w:rPr>
-          <w:b/>
-          <w:bCs/>
-          <w:lang w:val="en-US"/>
-        </w:rPr>
-        <w:t>Dependencia</w:t>
-      </w:r>
-      <w:proofErr w:type="spellEnd"/>
-      <w:r>
-        <w:rPr>
-          <w:b/>
-          <w:bCs/>
-          <w:lang w:val="en-US"/>
-        </w:rPr>
-        <w:t xml:space="preserve"> de </w:t>
-      </w:r>
-      <w:proofErr w:type="spellStart"/>
-      <w:r>
-        <w:rPr>
-          <w:b/>
-          <w:bCs/>
-          <w:lang w:val="en-US"/>
-        </w:rPr>
-        <w:t>terceros</w:t>
-      </w:r>
-      <w:proofErr w:type="spellEnd"/>
-      <w:r>
-        <w:rPr>
-          <w:lang w:val="en-US"/>
-        </w:rPr>
-        <w:t xml:space="preserve">: Planes de </w:t>
-      </w:r>
-      <w:proofErr w:type="spellStart"/>
-      <w:r>
-        <w:rPr>
-          <w:lang w:val="en-US"/>
-        </w:rPr>
-        <w:t>contingencia</w:t>
-      </w:r>
-      <w:proofErr w:type="spellEnd"/>
-      <w:r>
-        <w:rPr>
-          <w:lang w:val="en-US"/>
-        </w:rPr>
-        <w:t xml:space="preserve">, </w:t>
-      </w:r>
-      <w:proofErr w:type="spellStart"/>
-      <w:r>
-        <w:rPr>
-          <w:lang w:val="en-US"/>
-        </w:rPr>
-        <w:t>proveedores</w:t>
-      </w:r>
-      <w:proofErr w:type="spellEnd"/>
-      <w:r>
-        <w:rPr>
-          <w:lang w:val="en-US"/>
-        </w:rPr>
-        <w:t xml:space="preserve"> alternativos</w:t>
+      </w:pPr>
+      <w:r>
+        <w:rPr>
+          <w:b/>
+          <w:bCs/>
+        </w:rPr>
+        <w:t>Dependencia de terceros</w:t>
+      </w:r>
+      <w:r>
+        <w:t>: Planes de contingencia, proveedores alternativos</w:t>
       </w:r>
     </w:p>
     <w:p>
@@ -12804,80 +11266,17 @@
           <w:ilvl w:val="0"/>
           <w:numId w:val="30"/>
         </w:numPr>
-        <w:rPr>
-          <w:lang w:val="en-US"/>
-        </w:rPr>
-      </w:pPr>
-      <w:proofErr w:type="spellStart"/>
-      <w:r>
-        <w:rPr>
-          <w:b/>
-          <w:bCs/>
-          <w:lang w:val="en-US"/>
-        </w:rPr>
-        <w:t>Cambios</w:t>
-      </w:r>
-      <w:proofErr w:type="spellEnd"/>
-      <w:r>
-        <w:rPr>
-          <w:b/>
-          <w:bCs/>
-          <w:lang w:val="en-US"/>
-        </w:rPr>
-        <w:t xml:space="preserve"> </w:t>
-      </w:r>
-      <w:proofErr w:type="spellStart"/>
-      <w:r>
-        <w:rPr>
-          <w:b/>
-          <w:bCs/>
-          <w:lang w:val="en-US"/>
-        </w:rPr>
-        <w:t>regulatorios</w:t>
-      </w:r>
-      <w:proofErr w:type="spellEnd"/>
-      <w:r>
-        <w:rPr>
-          <w:lang w:val="en-US"/>
-        </w:rPr>
-        <w:t xml:space="preserve">: </w:t>
-      </w:r>
-      <w:proofErr w:type="spellStart"/>
-      <w:r>
-        <w:rPr>
-          <w:lang w:val="en-US"/>
-        </w:rPr>
-        <w:t>Arquitectura</w:t>
-      </w:r>
-      <w:proofErr w:type="spellEnd"/>
-      <w:r>
-        <w:rPr>
-          <w:lang w:val="en-US"/>
-        </w:rPr>
-        <w:t xml:space="preserve"> modular, </w:t>
-      </w:r>
-      <w:proofErr w:type="spellStart"/>
-      <w:r>
-        <w:rPr>
-          <w:lang w:val="en-US"/>
-        </w:rPr>
-        <w:t>fácil</w:t>
-      </w:r>
-      <w:proofErr w:type="spellEnd"/>
-      <w:r>
-        <w:rPr>
-          <w:lang w:val="en-US"/>
-        </w:rPr>
-        <w:t xml:space="preserve"> </w:t>
-      </w:r>
-      <w:proofErr w:type="spellStart"/>
-      <w:r>
-        <w:rPr>
-          <w:lang w:val="en-US"/>
-        </w:rPr>
-        <w:t>adaptación</w:t>
-      </w:r>
-      <w:proofErr w:type="spellEnd"/>
+      </w:pPr>
+      <w:r>
+        <w:rPr>
+          <w:b/>
+          <w:bCs/>
+        </w:rPr>
+        <w:t>Cambios regulatorios</w:t>
+      </w:r>
+      <w:r>
+        <w:t>: Arquitectura modular, fácil adaptación</w:t>
+      </w:r>
     </w:p>
     <w:p>
       <w:pPr>
@@ -13073,7 +11472,7 @@
           <w:lang w:val="en-US"/>
         </w:rPr>
         <w:pict w14:anchorId="5D837466">
-          <v:rect id="_x0000_i1107" style="width:0;height:1.5pt" o:hralign="center" o:hrstd="t" o:hr="t" fillcolor="#a0a0a0" stroked="f"/>
+          <v:rect id="_x0000_i1035" style="width:0;height:1.5pt" o:hralign="center" o:hrstd="t" o:hr="t" fillcolor="#a0a0a0" stroked="f"/>
         </w:pict>
       </w:r>
     </w:p>
@@ -13267,7 +11666,7 @@
           <w:lang w:val="en-US"/>
         </w:rPr>
         <w:pict w14:anchorId="171543C0">
-          <v:rect id="_x0000_i1108" style="width:0;height:1.5pt" o:hralign="center" o:hrstd="t" o:hr="t" fillcolor="#a0a0a0" stroked="f"/>
+          <v:rect id="_x0000_i1036" style="width:0;height:1.5pt" o:hralign="center" o:hrstd="t" o:hr="t" fillcolor="#a0a0a0" stroked="f"/>
         </w:pict>
       </w:r>
     </w:p>
@@ -18606,6 +17005,7 @@
   <w:style w:type="character" w:default="1" w:styleId="DefaultParagraphFont">
     <w:name w:val="Default Paragraph Font"/>
     <w:uiPriority w:val="1"/>
+    <w:semiHidden/>
     <w:unhideWhenUsed/>
   </w:style>
   <w:style w:type="table" w:default="1" w:styleId="TableNormal">

</xml_diff>